<commit_message>
Updated Instructions and SQL server
</commit_message>
<xml_diff>
--- a/Instructions - READ ME.docx
+++ b/Instructions - READ ME.docx
@@ -158,8 +158,21 @@
         </w:rPr>
       </w:pPr>
       <w:r>
-        <w:t>Select “DatabaseSetup” in the folder downloaded from github</w:t>
-      </w:r>
+        <w:t>Select “</w:t>
+      </w:r>
+      <w:proofErr w:type="spellStart"/>
+      <w:r>
+        <w:t>DatabaseSetup</w:t>
+      </w:r>
+      <w:proofErr w:type="spellEnd"/>
+      <w:r>
+        <w:t xml:space="preserve">” in the folder downloaded from </w:t>
+      </w:r>
+      <w:proofErr w:type="spellStart"/>
+      <w:r>
+        <w:t>github</w:t>
+      </w:r>
+      <w:proofErr w:type="spellEnd"/>
     </w:p>
     <w:p>
       <w:pPr>
@@ -300,34 +313,165 @@
     </w:p>
     <w:p>
       <w:pPr>
-        <w:rPr>
-          <w:sz w:val="24"/>
-          <w:szCs w:val="24"/>
-        </w:rPr>
-      </w:pPr>
-    </w:p>
-    <w:p>
-      <w:pPr>
-        <w:rPr>
-          <w:sz w:val="24"/>
-          <w:szCs w:val="24"/>
-        </w:rPr>
-      </w:pPr>
-      <w:r>
-        <w:rPr>
-          <w:sz w:val="24"/>
-          <w:szCs w:val="24"/>
-        </w:rPr>
-        <w:t>Once this has been run, everything for project should be ready to go in the IDE.  Make sure to reupload files to github so that everyone has the most up-to-date files when editing.  Also make sure to check off any tasks completed in github.</w:t>
-      </w:r>
-    </w:p>
-    <w:p>
-      <w:pPr>
-        <w:rPr>
-          <w:sz w:val="24"/>
-          <w:szCs w:val="24"/>
-        </w:rPr>
-      </w:pPr>
+        <w:pStyle w:val="ListParagraph"/>
+        <w:numPr>
+          <w:ilvl w:val="0"/>
+          <w:numId w:val="1"/>
+        </w:numPr>
+        <w:rPr>
+          <w:sz w:val="24"/>
+          <w:szCs w:val="24"/>
+        </w:rPr>
+      </w:pPr>
+      <w:r>
+        <w:rPr>
+          <w:sz w:val="24"/>
+          <w:szCs w:val="24"/>
+        </w:rPr>
+        <w:t>Select the “Local” dropdown in menu.</w:t>
+      </w:r>
+    </w:p>
+    <w:p>
+      <w:pPr>
+        <w:pStyle w:val="ListParagraph"/>
+        <w:numPr>
+          <w:ilvl w:val="0"/>
+          <w:numId w:val="1"/>
+        </w:numPr>
+        <w:rPr>
+          <w:sz w:val="24"/>
+          <w:szCs w:val="24"/>
+        </w:rPr>
+      </w:pPr>
+      <w:r>
+        <w:rPr>
+          <w:sz w:val="24"/>
+          <w:szCs w:val="24"/>
+        </w:rPr>
+        <w:t>Select the “</w:t>
+      </w:r>
+      <w:proofErr w:type="spellStart"/>
+      <w:r>
+        <w:rPr>
+          <w:sz w:val="24"/>
+          <w:szCs w:val="24"/>
+        </w:rPr>
+        <w:t>MSSQLLocalDB</w:t>
+      </w:r>
+      <w:proofErr w:type="spellEnd"/>
+      <w:r>
+        <w:rPr>
+          <w:sz w:val="24"/>
+          <w:szCs w:val="24"/>
+        </w:rPr>
+        <w:t>” database.</w:t>
+      </w:r>
+    </w:p>
+    <w:p>
+      <w:pPr>
+        <w:pStyle w:val="ListParagraph"/>
+        <w:numPr>
+          <w:ilvl w:val="0"/>
+          <w:numId w:val="1"/>
+        </w:numPr>
+        <w:rPr>
+          <w:sz w:val="24"/>
+          <w:szCs w:val="24"/>
+        </w:rPr>
+      </w:pPr>
+      <w:r>
+        <w:rPr>
+          <w:sz w:val="24"/>
+          <w:szCs w:val="24"/>
+        </w:rPr>
+        <w:t>Click connect – do not change any of the settings.</w:t>
+      </w:r>
+    </w:p>
+    <w:p>
+      <w:pPr>
+        <w:rPr>
+          <w:sz w:val="24"/>
+          <w:szCs w:val="24"/>
+        </w:rPr>
+      </w:pPr>
+    </w:p>
+    <w:p>
+      <w:pPr>
+        <w:rPr>
+          <w:sz w:val="24"/>
+          <w:szCs w:val="24"/>
+        </w:rPr>
+      </w:pPr>
+      <w:r>
+        <w:rPr>
+          <w:sz w:val="24"/>
+          <w:szCs w:val="24"/>
+        </w:rPr>
+        <w:t xml:space="preserve">Once this has been run, everything for project should be ready to go in the IDE.  Make sure to reupload files to </w:t>
+      </w:r>
+      <w:proofErr w:type="spellStart"/>
+      <w:r>
+        <w:rPr>
+          <w:sz w:val="24"/>
+          <w:szCs w:val="24"/>
+        </w:rPr>
+        <w:t>github</w:t>
+      </w:r>
+      <w:proofErr w:type="spellEnd"/>
+      <w:r>
+        <w:rPr>
+          <w:sz w:val="24"/>
+          <w:szCs w:val="24"/>
+        </w:rPr>
+        <w:t xml:space="preserve"> so that everyone has the most up-to-date files when editing.  Also make sure to check off any tasks completed in </w:t>
+      </w:r>
+      <w:proofErr w:type="spellStart"/>
+      <w:r>
+        <w:rPr>
+          <w:sz w:val="24"/>
+          <w:szCs w:val="24"/>
+        </w:rPr>
+        <w:t>github</w:t>
+      </w:r>
+      <w:proofErr w:type="spellEnd"/>
+      <w:r>
+        <w:rPr>
+          <w:sz w:val="24"/>
+          <w:szCs w:val="24"/>
+        </w:rPr>
+        <w:t>.</w:t>
+      </w:r>
+      <w:r>
+        <w:rPr>
+          <w:sz w:val="24"/>
+          <w:szCs w:val="24"/>
+        </w:rPr>
+        <w:t xml:space="preserve">  If you are having issues committing code to </w:t>
+      </w:r>
+      <w:proofErr w:type="spellStart"/>
+      <w:r>
+        <w:rPr>
+          <w:sz w:val="24"/>
+          <w:szCs w:val="24"/>
+        </w:rPr>
+        <w:t>github</w:t>
+      </w:r>
+      <w:proofErr w:type="spellEnd"/>
+      <w:r>
+        <w:rPr>
+          <w:sz w:val="24"/>
+          <w:szCs w:val="24"/>
+        </w:rPr>
+        <w:t xml:space="preserve">, follow this tutorial: </w:t>
+      </w:r>
+      <w:hyperlink r:id="rId7" w:history="1">
+        <w:r>
+          <w:rPr>
+            <w:rStyle w:val="Hyperlink"/>
+          </w:rPr>
+          <w:t>https://www.youtube.com/watch?v=nHk53YnrE5k</w:t>
+        </w:r>
+      </w:hyperlink>
     </w:p>
     <w:sectPr>
       <w:pgSz w:w="12240" w:h="15840"/>

</xml_diff>

<commit_message>
Now Connects to database and updated instructions
</commit_message>
<xml_diff>
--- a/Instructions - READ ME.docx
+++ b/Instructions - READ ME.docx
@@ -110,245 +110,73 @@
         </w:rPr>
       </w:pPr>
       <w:r>
-        <w:t>This will automatically set up the project in VS 2019</w:t>
+        <w:t>This will automatically set up the project in V</w:t>
+      </w:r>
+      <w:r>
+        <w:t xml:space="preserve">isual </w:t>
+      </w:r>
+      <w:r>
+        <w:t>Studio</w:t>
+      </w:r>
+      <w:r>
+        <w:t xml:space="preserve"> 201</w:t>
+      </w:r>
+      <w:r>
+        <w:t>9</w:t>
       </w:r>
     </w:p>
     <w:p>
       <w:pPr>
-        <w:pStyle w:val="ListParagraph"/>
-        <w:numPr>
-          <w:ilvl w:val="0"/>
-          <w:numId w:val="1"/>
-        </w:numPr>
-        <w:rPr>
-          <w:sz w:val="24"/>
-          <w:szCs w:val="24"/>
-        </w:rPr>
-      </w:pPr>
-      <w:r>
-        <w:t>Once open, click on “File” in the top-left</w:t>
-      </w:r>
-    </w:p>
-    <w:p>
-      <w:pPr>
-        <w:pStyle w:val="ListParagraph"/>
-        <w:numPr>
-          <w:ilvl w:val="0"/>
-          <w:numId w:val="1"/>
-        </w:numPr>
-        <w:rPr>
-          <w:sz w:val="24"/>
-          <w:szCs w:val="24"/>
-        </w:rPr>
-      </w:pPr>
-      <w:r>
-        <w:t>In the dropdown, click “Open” and then “File”</w:t>
-      </w:r>
-    </w:p>
-    <w:p>
-      <w:pPr>
-        <w:pStyle w:val="ListParagraph"/>
-        <w:numPr>
-          <w:ilvl w:val="0"/>
-          <w:numId w:val="1"/>
-        </w:numPr>
-        <w:rPr>
-          <w:sz w:val="24"/>
-          <w:szCs w:val="24"/>
-        </w:rPr>
-      </w:pPr>
-      <w:r>
-        <w:t>Select “</w:t>
+        <w:rPr>
+          <w:sz w:val="24"/>
+          <w:szCs w:val="24"/>
+        </w:rPr>
+      </w:pPr>
+      <w:r>
+        <w:rPr>
+          <w:sz w:val="24"/>
+          <w:szCs w:val="24"/>
+        </w:rPr>
+        <w:t xml:space="preserve">Once this has been run, everything for project should be ready to go in the IDE.  Make sure to reupload files to </w:t>
       </w:r>
       <w:proofErr w:type="spellStart"/>
       <w:r>
-        <w:t>DatabaseSetup</w:t>
+        <w:rPr>
+          <w:sz w:val="24"/>
+          <w:szCs w:val="24"/>
+        </w:rPr>
+        <w:t>github</w:t>
       </w:r>
       <w:proofErr w:type="spellEnd"/>
       <w:r>
-        <w:t xml:space="preserve">” in the folder downloaded from </w:t>
+        <w:rPr>
+          <w:sz w:val="24"/>
+          <w:szCs w:val="24"/>
+        </w:rPr>
+        <w:t xml:space="preserve"> so that everyone has the most up-to-date files when editing.  Also make sure to check off any tasks completed in </w:t>
       </w:r>
       <w:proofErr w:type="spellStart"/>
       <w:r>
+        <w:rPr>
+          <w:sz w:val="24"/>
+          <w:szCs w:val="24"/>
+        </w:rPr>
         <w:t>github</w:t>
       </w:r>
       <w:proofErr w:type="spellEnd"/>
-    </w:p>
-    <w:p>
-      <w:pPr>
-        <w:pStyle w:val="ListParagraph"/>
-        <w:numPr>
-          <w:ilvl w:val="1"/>
-          <w:numId w:val="1"/>
-        </w:numPr>
-        <w:rPr>
-          <w:sz w:val="24"/>
-          <w:szCs w:val="24"/>
-        </w:rPr>
-      </w:pPr>
-      <w:r>
-        <w:t>This will set up the SQL server database needed for the project.</w:t>
-      </w:r>
-    </w:p>
-    <w:p>
-      <w:pPr>
-        <w:pStyle w:val="ListParagraph"/>
-        <w:numPr>
-          <w:ilvl w:val="0"/>
-          <w:numId w:val="1"/>
-        </w:numPr>
-        <w:rPr>
-          <w:sz w:val="24"/>
-          <w:szCs w:val="24"/>
-        </w:rPr>
-      </w:pPr>
-      <w:r>
-        <w:t xml:space="preserve">Once opened, click on </w:t>
-      </w:r>
-      <w:r>
-        <w:rPr>
-          <w:b/>
-          <w:bCs/>
-          <w:i/>
-          <w:iCs/>
-        </w:rPr>
-        <w:t>hollow</w:t>
-      </w:r>
-      <w:r>
-        <w:rPr>
-          <w:b/>
-          <w:bCs/>
-        </w:rPr>
-        <w:t xml:space="preserve"> </w:t>
-      </w:r>
-      <w:r>
-        <w:t>green play button to run SQL program</w:t>
-      </w:r>
-    </w:p>
-    <w:p>
-      <w:pPr>
-        <w:pStyle w:val="ListParagraph"/>
-        <w:numPr>
-          <w:ilvl w:val="1"/>
-          <w:numId w:val="1"/>
-        </w:numPr>
-        <w:rPr>
-          <w:sz w:val="24"/>
-          <w:szCs w:val="24"/>
-        </w:rPr>
-      </w:pPr>
-      <w:r>
-        <w:t>Correct run button:</w:t>
-      </w:r>
-    </w:p>
-    <w:p>
-      <w:pPr>
-        <w:rPr>
-          <w:sz w:val="24"/>
-          <w:szCs w:val="24"/>
-        </w:rPr>
-      </w:pPr>
-      <w:r>
-        <w:rPr>
-          <w:sz w:val="24"/>
-          <w:szCs w:val="24"/>
-        </w:rPr>
-        <w:t xml:space="preserve">       </w:t>
-      </w:r>
-      <w:r>
-        <w:rPr>
-          <w:noProof/>
-          <w:sz w:val="24"/>
-          <w:szCs w:val="24"/>
-        </w:rPr>
-        <w:drawing>
-          <wp:inline distT="0" distB="0" distL="0" distR="0" wp14:anchorId="526AB4E0" wp14:editId="29243C82">
-            <wp:extent cx="5648325" cy="3181350"/>
-            <wp:effectExtent l="0" t="0" r="9525" b="0"/>
-            <wp:docPr id="4" name="Picture 4"/>
-            <wp:cNvGraphicFramePr>
-              <a:graphicFrameLocks xmlns:a="http://schemas.openxmlformats.org/drawingml/2006/main" noChangeAspect="1"/>
-            </wp:cNvGraphicFramePr>
-            <a:graphic xmlns:a="http://schemas.openxmlformats.org/drawingml/2006/main">
-              <a:graphicData uri="http://schemas.openxmlformats.org/drawingml/2006/picture">
-                <pic:pic xmlns:pic="http://schemas.openxmlformats.org/drawingml/2006/picture">
-                  <pic:nvPicPr>
-                    <pic:cNvPr id="0" name="Picture 4"/>
-                    <pic:cNvPicPr>
-                      <a:picLocks noChangeAspect="1" noChangeArrowheads="1"/>
-                    </pic:cNvPicPr>
-                  </pic:nvPicPr>
-                  <pic:blipFill>
-                    <a:blip r:embed="rId6">
-                      <a:extLst>
-                        <a:ext uri="{28A0092B-C50C-407E-A947-70E740481C1C}">
-                          <a14:useLocalDpi xmlns:a14="http://schemas.microsoft.com/office/drawing/2010/main" val="0"/>
-                        </a:ext>
-                      </a:extLst>
-                    </a:blip>
-                    <a:srcRect/>
-                    <a:stretch>
-                      <a:fillRect/>
-                    </a:stretch>
-                  </pic:blipFill>
-                  <pic:spPr bwMode="auto">
-                    <a:xfrm>
-                      <a:off x="0" y="0"/>
-                      <a:ext cx="5648325" cy="3181350"/>
-                    </a:xfrm>
-                    <a:prstGeom prst="rect">
-                      <a:avLst/>
-                    </a:prstGeom>
-                    <a:noFill/>
-                    <a:ln>
-                      <a:noFill/>
-                    </a:ln>
-                  </pic:spPr>
-                </pic:pic>
-              </a:graphicData>
-            </a:graphic>
-          </wp:inline>
-        </w:drawing>
-      </w:r>
-    </w:p>
-    <w:p>
-      <w:pPr>
-        <w:pStyle w:val="ListParagraph"/>
-        <w:numPr>
-          <w:ilvl w:val="0"/>
-          <w:numId w:val="1"/>
-        </w:numPr>
-        <w:rPr>
-          <w:sz w:val="24"/>
-          <w:szCs w:val="24"/>
-        </w:rPr>
-      </w:pPr>
-      <w:r>
-        <w:rPr>
-          <w:sz w:val="24"/>
-          <w:szCs w:val="24"/>
-        </w:rPr>
-        <w:t>Select the “Local” dropdown in menu.</w:t>
-      </w:r>
-    </w:p>
-    <w:p>
-      <w:pPr>
-        <w:pStyle w:val="ListParagraph"/>
-        <w:numPr>
-          <w:ilvl w:val="0"/>
-          <w:numId w:val="1"/>
-        </w:numPr>
-        <w:rPr>
-          <w:sz w:val="24"/>
-          <w:szCs w:val="24"/>
-        </w:rPr>
-      </w:pPr>
-      <w:r>
-        <w:rPr>
-          <w:sz w:val="24"/>
-          <w:szCs w:val="24"/>
-        </w:rPr>
-        <w:t>Select the “</w:t>
+      <w:r>
+        <w:rPr>
+          <w:sz w:val="24"/>
+          <w:szCs w:val="24"/>
+        </w:rPr>
+        <w:t>.</w:t>
+      </w:r>
+      <w:r>
+        <w:rPr>
+          <w:sz w:val="24"/>
+          <w:szCs w:val="24"/>
+        </w:rPr>
+        <w:t xml:space="preserve">  If you are having issues committing code to </w:t>
       </w:r>
       <w:proofErr w:type="spellStart"/>
       <w:r>
@@ -356,7 +184,7 @@
           <w:sz w:val="24"/>
           <w:szCs w:val="24"/>
         </w:rPr>
-        <w:t>MSSQLLocalDB</w:t>
+        <w:t>github</w:t>
       </w:r>
       <w:proofErr w:type="spellEnd"/>
       <w:r>
@@ -364,107 +192,9 @@
           <w:sz w:val="24"/>
           <w:szCs w:val="24"/>
         </w:rPr>
-        <w:t>” database.</w:t>
-      </w:r>
-    </w:p>
-    <w:p>
-      <w:pPr>
-        <w:pStyle w:val="ListParagraph"/>
-        <w:numPr>
-          <w:ilvl w:val="0"/>
-          <w:numId w:val="1"/>
-        </w:numPr>
-        <w:rPr>
-          <w:sz w:val="24"/>
-          <w:szCs w:val="24"/>
-        </w:rPr>
-      </w:pPr>
-      <w:r>
-        <w:rPr>
-          <w:sz w:val="24"/>
-          <w:szCs w:val="24"/>
-        </w:rPr>
-        <w:t>Click connect – do not change any of the settings.</w:t>
-      </w:r>
-    </w:p>
-    <w:p>
-      <w:pPr>
-        <w:rPr>
-          <w:sz w:val="24"/>
-          <w:szCs w:val="24"/>
-        </w:rPr>
-      </w:pPr>
-    </w:p>
-    <w:p>
-      <w:pPr>
-        <w:rPr>
-          <w:sz w:val="24"/>
-          <w:szCs w:val="24"/>
-        </w:rPr>
-      </w:pPr>
-      <w:r>
-        <w:rPr>
-          <w:sz w:val="24"/>
-          <w:szCs w:val="24"/>
-        </w:rPr>
-        <w:t xml:space="preserve">Once this has been run, everything for project should be ready to go in the IDE.  Make sure to reupload files to </w:t>
-      </w:r>
-      <w:proofErr w:type="spellStart"/>
-      <w:r>
-        <w:rPr>
-          <w:sz w:val="24"/>
-          <w:szCs w:val="24"/>
-        </w:rPr>
-        <w:t>github</w:t>
-      </w:r>
-      <w:proofErr w:type="spellEnd"/>
-      <w:r>
-        <w:rPr>
-          <w:sz w:val="24"/>
-          <w:szCs w:val="24"/>
-        </w:rPr>
-        <w:t xml:space="preserve"> so that everyone has the most up-to-date files when editing.  Also make sure to check off any tasks completed in </w:t>
-      </w:r>
-      <w:proofErr w:type="spellStart"/>
-      <w:r>
-        <w:rPr>
-          <w:sz w:val="24"/>
-          <w:szCs w:val="24"/>
-        </w:rPr>
-        <w:t>github</w:t>
-      </w:r>
-      <w:proofErr w:type="spellEnd"/>
-      <w:r>
-        <w:rPr>
-          <w:sz w:val="24"/>
-          <w:szCs w:val="24"/>
-        </w:rPr>
-        <w:t>.</w:t>
-      </w:r>
-      <w:r>
-        <w:rPr>
-          <w:sz w:val="24"/>
-          <w:szCs w:val="24"/>
-        </w:rPr>
-        <w:t xml:space="preserve">  If you are having issues committing code to </w:t>
-      </w:r>
-      <w:proofErr w:type="spellStart"/>
-      <w:r>
-        <w:rPr>
-          <w:sz w:val="24"/>
-          <w:szCs w:val="24"/>
-        </w:rPr>
-        <w:t>github</w:t>
-      </w:r>
-      <w:proofErr w:type="spellEnd"/>
-      <w:r>
-        <w:rPr>
-          <w:sz w:val="24"/>
-          <w:szCs w:val="24"/>
-        </w:rPr>
         <w:t xml:space="preserve">, follow this tutorial: </w:t>
       </w:r>
-      <w:hyperlink r:id="rId7" w:history="1">
+      <w:hyperlink r:id="rId6" w:history="1">
         <w:r>
           <w:rPr>
             <w:rStyle w:val="Hyperlink"/>

</xml_diff>

<commit_message>
add create account tab on top bar
</commit_message>
<xml_diff>
--- a/Instructions - READ ME.docx
+++ b/Instructions - READ ME.docx
@@ -132,67 +132,93 @@
           <w:szCs w:val="24"/>
         </w:rPr>
       </w:pPr>
-      <w:r>
-        <w:rPr>
-          <w:sz w:val="24"/>
-          <w:szCs w:val="24"/>
-        </w:rPr>
-        <w:t xml:space="preserve">Once this has been run, everything for project should be ready to go in the IDE.  Make sure to reupload files to </w:t>
-      </w:r>
-      <w:proofErr w:type="spellStart"/>
-      <w:r>
-        <w:rPr>
-          <w:sz w:val="24"/>
-          <w:szCs w:val="24"/>
-        </w:rPr>
-        <w:t>github</w:t>
-      </w:r>
-      <w:proofErr w:type="spellEnd"/>
-      <w:r>
-        <w:rPr>
-          <w:sz w:val="24"/>
-          <w:szCs w:val="24"/>
-        </w:rPr>
-        <w:t xml:space="preserve"> so that everyone has the most up-to-date files when editing.  Also make sure to check off any tasks completed in </w:t>
-      </w:r>
-      <w:proofErr w:type="spellStart"/>
-      <w:r>
-        <w:rPr>
-          <w:sz w:val="24"/>
-          <w:szCs w:val="24"/>
-        </w:rPr>
-        <w:t>github</w:t>
-      </w:r>
-      <w:proofErr w:type="spellEnd"/>
-      <w:r>
-        <w:rPr>
-          <w:sz w:val="24"/>
-          <w:szCs w:val="24"/>
-        </w:rPr>
-        <w:t>.</w:t>
-      </w:r>
-      <w:r>
-        <w:rPr>
-          <w:sz w:val="24"/>
-          <w:szCs w:val="24"/>
-        </w:rPr>
-        <w:t xml:space="preserve">  If you are having issues committing code to </w:t>
-      </w:r>
-      <w:proofErr w:type="spellStart"/>
-      <w:r>
-        <w:rPr>
-          <w:sz w:val="24"/>
-          <w:szCs w:val="24"/>
-        </w:rPr>
-        <w:t>github</w:t>
-      </w:r>
-      <w:proofErr w:type="spellEnd"/>
-      <w:r>
-        <w:rPr>
-          <w:sz w:val="24"/>
-          <w:szCs w:val="24"/>
-        </w:rPr>
-        <w:t xml:space="preserve">, follow this tutorial: </w:t>
+    </w:p>
+    <w:p>
+      <w:pPr>
+        <w:rPr>
+          <w:b/>
+          <w:bCs/>
+          <w:sz w:val="44"/>
+          <w:szCs w:val="44"/>
+        </w:rPr>
+      </w:pPr>
+      <w:r>
+        <w:rPr>
+          <w:b/>
+          <w:bCs/>
+          <w:sz w:val="44"/>
+          <w:szCs w:val="44"/>
+        </w:rPr>
+        <w:t>Committing to GitHub</w:t>
+      </w:r>
+    </w:p>
+    <w:p>
+      <w:pPr>
+        <w:pStyle w:val="ListParagraph"/>
+        <w:numPr>
+          <w:ilvl w:val="0"/>
+          <w:numId w:val="3"/>
+        </w:numPr>
+        <w:rPr>
+          <w:sz w:val="24"/>
+          <w:szCs w:val="24"/>
+        </w:rPr>
+      </w:pPr>
+      <w:r>
+        <w:rPr>
+          <w:sz w:val="24"/>
+          <w:szCs w:val="24"/>
+        </w:rPr>
+        <w:t>I have set up separate branches for each part of the project</w:t>
+      </w:r>
+    </w:p>
+    <w:p>
+      <w:pPr>
+        <w:pStyle w:val="ListParagraph"/>
+        <w:numPr>
+          <w:ilvl w:val="1"/>
+          <w:numId w:val="3"/>
+        </w:numPr>
+        <w:rPr>
+          <w:sz w:val="24"/>
+          <w:szCs w:val="24"/>
+        </w:rPr>
+      </w:pPr>
+      <w:r>
+        <w:rPr>
+          <w:sz w:val="24"/>
+          <w:szCs w:val="24"/>
+        </w:rPr>
+        <w:t xml:space="preserve">This means </w:t>
+      </w:r>
+      <w:r>
+        <w:rPr>
+          <w:b/>
+          <w:bCs/>
+          <w:sz w:val="24"/>
+          <w:szCs w:val="24"/>
+        </w:rPr>
+        <w:t>DO NOT COMMIT DIRECTLY TO MASTER</w:t>
+      </w:r>
+    </w:p>
+    <w:p>
+      <w:pPr>
+        <w:pStyle w:val="ListParagraph"/>
+        <w:numPr>
+          <w:ilvl w:val="0"/>
+          <w:numId w:val="3"/>
+        </w:numPr>
+        <w:rPr>
+          <w:sz w:val="24"/>
+          <w:szCs w:val="24"/>
+        </w:rPr>
+      </w:pPr>
+      <w:r>
+        <w:rPr>
+          <w:sz w:val="24"/>
+          <w:szCs w:val="24"/>
+        </w:rPr>
+        <w:t xml:space="preserve">Watch this tutorial to commit work back to git: </w:t>
       </w:r>
       <w:hyperlink r:id="rId6" w:history="1">
         <w:r>
@@ -202,6 +228,38 @@
           <w:t>https://www.youtube.com/watch?v=nHk53YnrE5k</w:t>
         </w:r>
       </w:hyperlink>
+    </w:p>
+    <w:p>
+      <w:pPr>
+        <w:pStyle w:val="ListParagraph"/>
+        <w:numPr>
+          <w:ilvl w:val="1"/>
+          <w:numId w:val="3"/>
+        </w:numPr>
+        <w:rPr>
+          <w:sz w:val="24"/>
+          <w:szCs w:val="24"/>
+        </w:rPr>
+      </w:pPr>
+      <w:r>
+        <w:t>Make sure to change master in “git push origin master” to the branch you should be editing</w:t>
+      </w:r>
+    </w:p>
+    <w:p>
+      <w:pPr>
+        <w:pStyle w:val="ListParagraph"/>
+        <w:numPr>
+          <w:ilvl w:val="0"/>
+          <w:numId w:val="3"/>
+        </w:numPr>
+        <w:rPr>
+          <w:sz w:val="24"/>
+          <w:szCs w:val="24"/>
+        </w:rPr>
+      </w:pPr>
+      <w:r>
+        <w:t>I will commit to master once I review everything to ensure that someone does not overwrite someone else if 2 people are working on the project at the same time.</w:t>
+      </w:r>
     </w:p>
     <w:sectPr>
       <w:pgSz w:w="12240" w:h="15840"/>
@@ -216,6 +274,182 @@
 <file path=word/numbering.xml><?xml version="1.0" encoding="utf-8"?>
 <w:numbering xmlns:wpc="http://schemas.microsoft.com/office/word/2010/wordprocessingCanvas" xmlns:cx="http://schemas.microsoft.com/office/drawing/2014/chartex" xmlns:cx1="http://schemas.microsoft.com/office/drawing/2015/9/8/chartex" xmlns:cx2="http://schemas.microsoft.com/office/drawing/2015/10/21/chartex" xmlns:cx3="http://schemas.microsoft.com/office/drawing/2016/5/9/chartex" xmlns:cx4="http://schemas.microsoft.com/office/drawing/2016/5/10/chartex" xmlns:cx5="http://schemas.microsoft.com/office/drawing/2016/5/11/chartex" xmlns:cx6="http://schemas.microsoft.com/office/drawing/2016/5/12/chartex" xmlns:cx7="http://schemas.microsoft.com/office/drawing/2016/5/13/chartex" xmlns:cx8="http://schemas.microsoft.com/office/drawing/2016/5/14/chartex" xmlns:mc="http://schemas.openxmlformats.org/markup-compatibility/2006" xmlns:aink="http://schemas.microsoft.com/office/drawing/2016/ink" xmlns:am3d="http://schemas.microsoft.com/office/drawing/2017/model3d" xmlns:o="urn:schemas-microsoft-com:office:office" xmlns:r="http://schemas.openxmlformats.org/officeDocument/2006/relationships" xmlns:m="http://schemas.openxmlformats.org/officeDocument/2006/math" xmlns:v="urn:schemas-microsoft-com:vml" xmlns:wp14="http://schemas.microsoft.com/office/word/2010/wordprocessingDrawing" xmlns:wp="http://schemas.openxmlformats.org/drawingml/2006/wordprocessingDrawing" xmlns:w10="urn:schemas-microsoft-com:office:word" xmlns:w="http://schemas.openxmlformats.org/wordprocessingml/2006/main" xmlns:w14="http://schemas.microsoft.com/office/word/2010/wordml" xmlns:w15="http://schemas.microsoft.com/office/word/2012/wordml" xmlns:w16cex="http://schemas.microsoft.com/office/word/2018/wordml/cex" xmlns:w16cid="http://schemas.microsoft.com/office/word/2016/wordml/cid" xmlns:w16="http://schemas.microsoft.com/office/word/2018/wordml" xmlns:w16se="http://schemas.microsoft.com/office/word/2015/wordml/symex" xmlns:wpg="http://schemas.microsoft.com/office/word/2010/wordprocessingGroup" xmlns:wpi="http://schemas.microsoft.com/office/word/2010/wordprocessingInk" xmlns:wne="http://schemas.microsoft.com/office/word/2006/wordml" xmlns:wps="http://schemas.microsoft.com/office/word/2010/wordprocessingShape" mc:Ignorable="w14 w15 w16se w16cid w16 w16cex wp14">
   <w:abstractNum w:abstractNumId="0" w15:restartNumberingAfterBreak="0">
+    <w:nsid w:val="02540D96"/>
+    <w:multiLevelType w:val="hybridMultilevel"/>
+    <w:tmpl w:val="6E10D6FC"/>
+    <w:lvl w:ilvl="0" w:tplc="0409000F">
+      <w:start w:val="1"/>
+      <w:numFmt w:val="decimal"/>
+      <w:lvlText w:val="%1."/>
+      <w:lvlJc w:val="left"/>
+      <w:pPr>
+        <w:ind w:left="720" w:hanging="360"/>
+      </w:pPr>
+    </w:lvl>
+    <w:lvl w:ilvl="1" w:tplc="04090019">
+      <w:start w:val="1"/>
+      <w:numFmt w:val="lowerLetter"/>
+      <w:lvlText w:val="%2."/>
+      <w:lvlJc w:val="left"/>
+      <w:pPr>
+        <w:ind w:left="1440" w:hanging="360"/>
+      </w:pPr>
+    </w:lvl>
+    <w:lvl w:ilvl="2" w:tplc="0409001B" w:tentative="1">
+      <w:start w:val="1"/>
+      <w:numFmt w:val="lowerRoman"/>
+      <w:lvlText w:val="%3."/>
+      <w:lvlJc w:val="right"/>
+      <w:pPr>
+        <w:ind w:left="2160" w:hanging="180"/>
+      </w:pPr>
+    </w:lvl>
+    <w:lvl w:ilvl="3" w:tplc="0409000F" w:tentative="1">
+      <w:start w:val="1"/>
+      <w:numFmt w:val="decimal"/>
+      <w:lvlText w:val="%4."/>
+      <w:lvlJc w:val="left"/>
+      <w:pPr>
+        <w:ind w:left="2880" w:hanging="360"/>
+      </w:pPr>
+    </w:lvl>
+    <w:lvl w:ilvl="4" w:tplc="04090019" w:tentative="1">
+      <w:start w:val="1"/>
+      <w:numFmt w:val="lowerLetter"/>
+      <w:lvlText w:val="%5."/>
+      <w:lvlJc w:val="left"/>
+      <w:pPr>
+        <w:ind w:left="3600" w:hanging="360"/>
+      </w:pPr>
+    </w:lvl>
+    <w:lvl w:ilvl="5" w:tplc="0409001B" w:tentative="1">
+      <w:start w:val="1"/>
+      <w:numFmt w:val="lowerRoman"/>
+      <w:lvlText w:val="%6."/>
+      <w:lvlJc w:val="right"/>
+      <w:pPr>
+        <w:ind w:left="4320" w:hanging="180"/>
+      </w:pPr>
+    </w:lvl>
+    <w:lvl w:ilvl="6" w:tplc="0409000F" w:tentative="1">
+      <w:start w:val="1"/>
+      <w:numFmt w:val="decimal"/>
+      <w:lvlText w:val="%7."/>
+      <w:lvlJc w:val="left"/>
+      <w:pPr>
+        <w:ind w:left="5040" w:hanging="360"/>
+      </w:pPr>
+    </w:lvl>
+    <w:lvl w:ilvl="7" w:tplc="04090019" w:tentative="1">
+      <w:start w:val="1"/>
+      <w:numFmt w:val="lowerLetter"/>
+      <w:lvlText w:val="%8."/>
+      <w:lvlJc w:val="left"/>
+      <w:pPr>
+        <w:ind w:left="5760" w:hanging="360"/>
+      </w:pPr>
+    </w:lvl>
+    <w:lvl w:ilvl="8" w:tplc="0409001B" w:tentative="1">
+      <w:start w:val="1"/>
+      <w:numFmt w:val="lowerRoman"/>
+      <w:lvlText w:val="%9."/>
+      <w:lvlJc w:val="right"/>
+      <w:pPr>
+        <w:ind w:left="6480" w:hanging="180"/>
+      </w:pPr>
+    </w:lvl>
+  </w:abstractNum>
+  <w:abstractNum w:abstractNumId="1" w15:restartNumberingAfterBreak="0">
+    <w:nsid w:val="036436BC"/>
+    <w:multiLevelType w:val="hybridMultilevel"/>
+    <w:tmpl w:val="DAD4B1BE"/>
+    <w:lvl w:ilvl="0" w:tplc="1A545622">
+      <w:start w:val="1"/>
+      <w:numFmt w:val="decimal"/>
+      <w:lvlText w:val="%1."/>
+      <w:lvlJc w:val="left"/>
+      <w:pPr>
+        <w:ind w:left="720" w:hanging="360"/>
+      </w:pPr>
+      <w:rPr>
+        <w:rFonts w:hint="default"/>
+        <w:sz w:val="32"/>
+      </w:rPr>
+    </w:lvl>
+    <w:lvl w:ilvl="1" w:tplc="04090019" w:tentative="1">
+      <w:start w:val="1"/>
+      <w:numFmt w:val="lowerLetter"/>
+      <w:lvlText w:val="%2."/>
+      <w:lvlJc w:val="left"/>
+      <w:pPr>
+        <w:ind w:left="1440" w:hanging="360"/>
+      </w:pPr>
+    </w:lvl>
+    <w:lvl w:ilvl="2" w:tplc="0409001B" w:tentative="1">
+      <w:start w:val="1"/>
+      <w:numFmt w:val="lowerRoman"/>
+      <w:lvlText w:val="%3."/>
+      <w:lvlJc w:val="right"/>
+      <w:pPr>
+        <w:ind w:left="2160" w:hanging="180"/>
+      </w:pPr>
+    </w:lvl>
+    <w:lvl w:ilvl="3" w:tplc="0409000F" w:tentative="1">
+      <w:start w:val="1"/>
+      <w:numFmt w:val="decimal"/>
+      <w:lvlText w:val="%4."/>
+      <w:lvlJc w:val="left"/>
+      <w:pPr>
+        <w:ind w:left="2880" w:hanging="360"/>
+      </w:pPr>
+    </w:lvl>
+    <w:lvl w:ilvl="4" w:tplc="04090019" w:tentative="1">
+      <w:start w:val="1"/>
+      <w:numFmt w:val="lowerLetter"/>
+      <w:lvlText w:val="%5."/>
+      <w:lvlJc w:val="left"/>
+      <w:pPr>
+        <w:ind w:left="3600" w:hanging="360"/>
+      </w:pPr>
+    </w:lvl>
+    <w:lvl w:ilvl="5" w:tplc="0409001B" w:tentative="1">
+      <w:start w:val="1"/>
+      <w:numFmt w:val="lowerRoman"/>
+      <w:lvlText w:val="%6."/>
+      <w:lvlJc w:val="right"/>
+      <w:pPr>
+        <w:ind w:left="4320" w:hanging="180"/>
+      </w:pPr>
+    </w:lvl>
+    <w:lvl w:ilvl="6" w:tplc="0409000F" w:tentative="1">
+      <w:start w:val="1"/>
+      <w:numFmt w:val="decimal"/>
+      <w:lvlText w:val="%7."/>
+      <w:lvlJc w:val="left"/>
+      <w:pPr>
+        <w:ind w:left="5040" w:hanging="360"/>
+      </w:pPr>
+    </w:lvl>
+    <w:lvl w:ilvl="7" w:tplc="04090019" w:tentative="1">
+      <w:start w:val="1"/>
+      <w:numFmt w:val="lowerLetter"/>
+      <w:lvlText w:val="%8."/>
+      <w:lvlJc w:val="left"/>
+      <w:pPr>
+        <w:ind w:left="5760" w:hanging="360"/>
+      </w:pPr>
+    </w:lvl>
+    <w:lvl w:ilvl="8" w:tplc="0409001B" w:tentative="1">
+      <w:start w:val="1"/>
+      <w:numFmt w:val="lowerRoman"/>
+      <w:lvlText w:val="%9."/>
+      <w:lvlJc w:val="right"/>
+      <w:pPr>
+        <w:ind w:left="6480" w:hanging="180"/>
+      </w:pPr>
+    </w:lvl>
+  </w:abstractNum>
+  <w:abstractNum w:abstractNumId="2" w15:restartNumberingAfterBreak="0">
     <w:nsid w:val="49F61672"/>
     <w:multiLevelType w:val="hybridMultilevel"/>
     <w:tmpl w:val="6E10D6FC"/>
@@ -302,6 +536,12 @@
     </w:lvl>
   </w:abstractNum>
   <w:num w:numId="1">
+    <w:abstractNumId w:val="2"/>
+  </w:num>
+  <w:num w:numId="2">
+    <w:abstractNumId w:val="1"/>
+  </w:num>
+  <w:num w:numId="3">
     <w:abstractNumId w:val="0"/>
   </w:num>
 </w:numbering>

</xml_diff>

<commit_message>
added create account tab to menu bar on website
</commit_message>
<xml_diff>
--- a/Instructions - READ ME.docx
+++ b/Instructions - READ ME.docx
@@ -132,67 +132,93 @@
           <w:szCs w:val="24"/>
         </w:rPr>
       </w:pPr>
-      <w:r>
-        <w:rPr>
-          <w:sz w:val="24"/>
-          <w:szCs w:val="24"/>
-        </w:rPr>
-        <w:t xml:space="preserve">Once this has been run, everything for project should be ready to go in the IDE.  Make sure to reupload files to </w:t>
-      </w:r>
-      <w:proofErr w:type="spellStart"/>
-      <w:r>
-        <w:rPr>
-          <w:sz w:val="24"/>
-          <w:szCs w:val="24"/>
-        </w:rPr>
-        <w:t>github</w:t>
-      </w:r>
-      <w:proofErr w:type="spellEnd"/>
-      <w:r>
-        <w:rPr>
-          <w:sz w:val="24"/>
-          <w:szCs w:val="24"/>
-        </w:rPr>
-        <w:t xml:space="preserve"> so that everyone has the most up-to-date files when editing.  Also make sure to check off any tasks completed in </w:t>
-      </w:r>
-      <w:proofErr w:type="spellStart"/>
-      <w:r>
-        <w:rPr>
-          <w:sz w:val="24"/>
-          <w:szCs w:val="24"/>
-        </w:rPr>
-        <w:t>github</w:t>
-      </w:r>
-      <w:proofErr w:type="spellEnd"/>
-      <w:r>
-        <w:rPr>
-          <w:sz w:val="24"/>
-          <w:szCs w:val="24"/>
-        </w:rPr>
-        <w:t>.</w:t>
-      </w:r>
-      <w:r>
-        <w:rPr>
-          <w:sz w:val="24"/>
-          <w:szCs w:val="24"/>
-        </w:rPr>
-        <w:t xml:space="preserve">  If you are having issues committing code to </w:t>
-      </w:r>
-      <w:proofErr w:type="spellStart"/>
-      <w:r>
-        <w:rPr>
-          <w:sz w:val="24"/>
-          <w:szCs w:val="24"/>
-        </w:rPr>
-        <w:t>github</w:t>
-      </w:r>
-      <w:proofErr w:type="spellEnd"/>
-      <w:r>
-        <w:rPr>
-          <w:sz w:val="24"/>
-          <w:szCs w:val="24"/>
-        </w:rPr>
-        <w:t xml:space="preserve">, follow this tutorial: </w:t>
+    </w:p>
+    <w:p>
+      <w:pPr>
+        <w:rPr>
+          <w:b/>
+          <w:bCs/>
+          <w:sz w:val="44"/>
+          <w:szCs w:val="44"/>
+        </w:rPr>
+      </w:pPr>
+      <w:r>
+        <w:rPr>
+          <w:b/>
+          <w:bCs/>
+          <w:sz w:val="44"/>
+          <w:szCs w:val="44"/>
+        </w:rPr>
+        <w:t>Committing to GitHub</w:t>
+      </w:r>
+    </w:p>
+    <w:p>
+      <w:pPr>
+        <w:pStyle w:val="ListParagraph"/>
+        <w:numPr>
+          <w:ilvl w:val="0"/>
+          <w:numId w:val="3"/>
+        </w:numPr>
+        <w:rPr>
+          <w:sz w:val="24"/>
+          <w:szCs w:val="24"/>
+        </w:rPr>
+      </w:pPr>
+      <w:r>
+        <w:rPr>
+          <w:sz w:val="24"/>
+          <w:szCs w:val="24"/>
+        </w:rPr>
+        <w:t>I have set up separate branches for each part of the project</w:t>
+      </w:r>
+    </w:p>
+    <w:p>
+      <w:pPr>
+        <w:pStyle w:val="ListParagraph"/>
+        <w:numPr>
+          <w:ilvl w:val="1"/>
+          <w:numId w:val="3"/>
+        </w:numPr>
+        <w:rPr>
+          <w:sz w:val="24"/>
+          <w:szCs w:val="24"/>
+        </w:rPr>
+      </w:pPr>
+      <w:r>
+        <w:rPr>
+          <w:sz w:val="24"/>
+          <w:szCs w:val="24"/>
+        </w:rPr>
+        <w:t xml:space="preserve">This means </w:t>
+      </w:r>
+      <w:r>
+        <w:rPr>
+          <w:b/>
+          <w:bCs/>
+          <w:sz w:val="24"/>
+          <w:szCs w:val="24"/>
+        </w:rPr>
+        <w:t>DO NOT COMMIT DIRECTLY TO MASTER</w:t>
+      </w:r>
+    </w:p>
+    <w:p>
+      <w:pPr>
+        <w:pStyle w:val="ListParagraph"/>
+        <w:numPr>
+          <w:ilvl w:val="0"/>
+          <w:numId w:val="3"/>
+        </w:numPr>
+        <w:rPr>
+          <w:sz w:val="24"/>
+          <w:szCs w:val="24"/>
+        </w:rPr>
+      </w:pPr>
+      <w:r>
+        <w:rPr>
+          <w:sz w:val="24"/>
+          <w:szCs w:val="24"/>
+        </w:rPr>
+        <w:t xml:space="preserve">Watch this tutorial to commit work back to git: </w:t>
       </w:r>
       <w:hyperlink r:id="rId6" w:history="1">
         <w:r>
@@ -202,6 +228,38 @@
           <w:t>https://www.youtube.com/watch?v=nHk53YnrE5k</w:t>
         </w:r>
       </w:hyperlink>
+    </w:p>
+    <w:p>
+      <w:pPr>
+        <w:pStyle w:val="ListParagraph"/>
+        <w:numPr>
+          <w:ilvl w:val="1"/>
+          <w:numId w:val="3"/>
+        </w:numPr>
+        <w:rPr>
+          <w:sz w:val="24"/>
+          <w:szCs w:val="24"/>
+        </w:rPr>
+      </w:pPr>
+      <w:r>
+        <w:t>Make sure to change master in “git push origin master” to the branch you should be editing</w:t>
+      </w:r>
+    </w:p>
+    <w:p>
+      <w:pPr>
+        <w:pStyle w:val="ListParagraph"/>
+        <w:numPr>
+          <w:ilvl w:val="0"/>
+          <w:numId w:val="3"/>
+        </w:numPr>
+        <w:rPr>
+          <w:sz w:val="24"/>
+          <w:szCs w:val="24"/>
+        </w:rPr>
+      </w:pPr>
+      <w:r>
+        <w:t>I will commit to master once I review everything to ensure that someone does not overwrite someone else if 2 people are working on the project at the same time.</w:t>
+      </w:r>
     </w:p>
     <w:sectPr>
       <w:pgSz w:w="12240" w:h="15840"/>
@@ -216,6 +274,182 @@
 <file path=word/numbering.xml><?xml version="1.0" encoding="utf-8"?>
 <w:numbering xmlns:wpc="http://schemas.microsoft.com/office/word/2010/wordprocessingCanvas" xmlns:cx="http://schemas.microsoft.com/office/drawing/2014/chartex" xmlns:cx1="http://schemas.microsoft.com/office/drawing/2015/9/8/chartex" xmlns:cx2="http://schemas.microsoft.com/office/drawing/2015/10/21/chartex" xmlns:cx3="http://schemas.microsoft.com/office/drawing/2016/5/9/chartex" xmlns:cx4="http://schemas.microsoft.com/office/drawing/2016/5/10/chartex" xmlns:cx5="http://schemas.microsoft.com/office/drawing/2016/5/11/chartex" xmlns:cx6="http://schemas.microsoft.com/office/drawing/2016/5/12/chartex" xmlns:cx7="http://schemas.microsoft.com/office/drawing/2016/5/13/chartex" xmlns:cx8="http://schemas.microsoft.com/office/drawing/2016/5/14/chartex" xmlns:mc="http://schemas.openxmlformats.org/markup-compatibility/2006" xmlns:aink="http://schemas.microsoft.com/office/drawing/2016/ink" xmlns:am3d="http://schemas.microsoft.com/office/drawing/2017/model3d" xmlns:o="urn:schemas-microsoft-com:office:office" xmlns:r="http://schemas.openxmlformats.org/officeDocument/2006/relationships" xmlns:m="http://schemas.openxmlformats.org/officeDocument/2006/math" xmlns:v="urn:schemas-microsoft-com:vml" xmlns:wp14="http://schemas.microsoft.com/office/word/2010/wordprocessingDrawing" xmlns:wp="http://schemas.openxmlformats.org/drawingml/2006/wordprocessingDrawing" xmlns:w10="urn:schemas-microsoft-com:office:word" xmlns:w="http://schemas.openxmlformats.org/wordprocessingml/2006/main" xmlns:w14="http://schemas.microsoft.com/office/word/2010/wordml" xmlns:w15="http://schemas.microsoft.com/office/word/2012/wordml" xmlns:w16cex="http://schemas.microsoft.com/office/word/2018/wordml/cex" xmlns:w16cid="http://schemas.microsoft.com/office/word/2016/wordml/cid" xmlns:w16="http://schemas.microsoft.com/office/word/2018/wordml" xmlns:w16se="http://schemas.microsoft.com/office/word/2015/wordml/symex" xmlns:wpg="http://schemas.microsoft.com/office/word/2010/wordprocessingGroup" xmlns:wpi="http://schemas.microsoft.com/office/word/2010/wordprocessingInk" xmlns:wne="http://schemas.microsoft.com/office/word/2006/wordml" xmlns:wps="http://schemas.microsoft.com/office/word/2010/wordprocessingShape" mc:Ignorable="w14 w15 w16se w16cid w16 w16cex wp14">
   <w:abstractNum w:abstractNumId="0" w15:restartNumberingAfterBreak="0">
+    <w:nsid w:val="02540D96"/>
+    <w:multiLevelType w:val="hybridMultilevel"/>
+    <w:tmpl w:val="6E10D6FC"/>
+    <w:lvl w:ilvl="0" w:tplc="0409000F">
+      <w:start w:val="1"/>
+      <w:numFmt w:val="decimal"/>
+      <w:lvlText w:val="%1."/>
+      <w:lvlJc w:val="left"/>
+      <w:pPr>
+        <w:ind w:left="720" w:hanging="360"/>
+      </w:pPr>
+    </w:lvl>
+    <w:lvl w:ilvl="1" w:tplc="04090019">
+      <w:start w:val="1"/>
+      <w:numFmt w:val="lowerLetter"/>
+      <w:lvlText w:val="%2."/>
+      <w:lvlJc w:val="left"/>
+      <w:pPr>
+        <w:ind w:left="1440" w:hanging="360"/>
+      </w:pPr>
+    </w:lvl>
+    <w:lvl w:ilvl="2" w:tplc="0409001B" w:tentative="1">
+      <w:start w:val="1"/>
+      <w:numFmt w:val="lowerRoman"/>
+      <w:lvlText w:val="%3."/>
+      <w:lvlJc w:val="right"/>
+      <w:pPr>
+        <w:ind w:left="2160" w:hanging="180"/>
+      </w:pPr>
+    </w:lvl>
+    <w:lvl w:ilvl="3" w:tplc="0409000F" w:tentative="1">
+      <w:start w:val="1"/>
+      <w:numFmt w:val="decimal"/>
+      <w:lvlText w:val="%4."/>
+      <w:lvlJc w:val="left"/>
+      <w:pPr>
+        <w:ind w:left="2880" w:hanging="360"/>
+      </w:pPr>
+    </w:lvl>
+    <w:lvl w:ilvl="4" w:tplc="04090019" w:tentative="1">
+      <w:start w:val="1"/>
+      <w:numFmt w:val="lowerLetter"/>
+      <w:lvlText w:val="%5."/>
+      <w:lvlJc w:val="left"/>
+      <w:pPr>
+        <w:ind w:left="3600" w:hanging="360"/>
+      </w:pPr>
+    </w:lvl>
+    <w:lvl w:ilvl="5" w:tplc="0409001B" w:tentative="1">
+      <w:start w:val="1"/>
+      <w:numFmt w:val="lowerRoman"/>
+      <w:lvlText w:val="%6."/>
+      <w:lvlJc w:val="right"/>
+      <w:pPr>
+        <w:ind w:left="4320" w:hanging="180"/>
+      </w:pPr>
+    </w:lvl>
+    <w:lvl w:ilvl="6" w:tplc="0409000F" w:tentative="1">
+      <w:start w:val="1"/>
+      <w:numFmt w:val="decimal"/>
+      <w:lvlText w:val="%7."/>
+      <w:lvlJc w:val="left"/>
+      <w:pPr>
+        <w:ind w:left="5040" w:hanging="360"/>
+      </w:pPr>
+    </w:lvl>
+    <w:lvl w:ilvl="7" w:tplc="04090019" w:tentative="1">
+      <w:start w:val="1"/>
+      <w:numFmt w:val="lowerLetter"/>
+      <w:lvlText w:val="%8."/>
+      <w:lvlJc w:val="left"/>
+      <w:pPr>
+        <w:ind w:left="5760" w:hanging="360"/>
+      </w:pPr>
+    </w:lvl>
+    <w:lvl w:ilvl="8" w:tplc="0409001B" w:tentative="1">
+      <w:start w:val="1"/>
+      <w:numFmt w:val="lowerRoman"/>
+      <w:lvlText w:val="%9."/>
+      <w:lvlJc w:val="right"/>
+      <w:pPr>
+        <w:ind w:left="6480" w:hanging="180"/>
+      </w:pPr>
+    </w:lvl>
+  </w:abstractNum>
+  <w:abstractNum w:abstractNumId="1" w15:restartNumberingAfterBreak="0">
+    <w:nsid w:val="036436BC"/>
+    <w:multiLevelType w:val="hybridMultilevel"/>
+    <w:tmpl w:val="DAD4B1BE"/>
+    <w:lvl w:ilvl="0" w:tplc="1A545622">
+      <w:start w:val="1"/>
+      <w:numFmt w:val="decimal"/>
+      <w:lvlText w:val="%1."/>
+      <w:lvlJc w:val="left"/>
+      <w:pPr>
+        <w:ind w:left="720" w:hanging="360"/>
+      </w:pPr>
+      <w:rPr>
+        <w:rFonts w:hint="default"/>
+        <w:sz w:val="32"/>
+      </w:rPr>
+    </w:lvl>
+    <w:lvl w:ilvl="1" w:tplc="04090019" w:tentative="1">
+      <w:start w:val="1"/>
+      <w:numFmt w:val="lowerLetter"/>
+      <w:lvlText w:val="%2."/>
+      <w:lvlJc w:val="left"/>
+      <w:pPr>
+        <w:ind w:left="1440" w:hanging="360"/>
+      </w:pPr>
+    </w:lvl>
+    <w:lvl w:ilvl="2" w:tplc="0409001B" w:tentative="1">
+      <w:start w:val="1"/>
+      <w:numFmt w:val="lowerRoman"/>
+      <w:lvlText w:val="%3."/>
+      <w:lvlJc w:val="right"/>
+      <w:pPr>
+        <w:ind w:left="2160" w:hanging="180"/>
+      </w:pPr>
+    </w:lvl>
+    <w:lvl w:ilvl="3" w:tplc="0409000F" w:tentative="1">
+      <w:start w:val="1"/>
+      <w:numFmt w:val="decimal"/>
+      <w:lvlText w:val="%4."/>
+      <w:lvlJc w:val="left"/>
+      <w:pPr>
+        <w:ind w:left="2880" w:hanging="360"/>
+      </w:pPr>
+    </w:lvl>
+    <w:lvl w:ilvl="4" w:tplc="04090019" w:tentative="1">
+      <w:start w:val="1"/>
+      <w:numFmt w:val="lowerLetter"/>
+      <w:lvlText w:val="%5."/>
+      <w:lvlJc w:val="left"/>
+      <w:pPr>
+        <w:ind w:left="3600" w:hanging="360"/>
+      </w:pPr>
+    </w:lvl>
+    <w:lvl w:ilvl="5" w:tplc="0409001B" w:tentative="1">
+      <w:start w:val="1"/>
+      <w:numFmt w:val="lowerRoman"/>
+      <w:lvlText w:val="%6."/>
+      <w:lvlJc w:val="right"/>
+      <w:pPr>
+        <w:ind w:left="4320" w:hanging="180"/>
+      </w:pPr>
+    </w:lvl>
+    <w:lvl w:ilvl="6" w:tplc="0409000F" w:tentative="1">
+      <w:start w:val="1"/>
+      <w:numFmt w:val="decimal"/>
+      <w:lvlText w:val="%7."/>
+      <w:lvlJc w:val="left"/>
+      <w:pPr>
+        <w:ind w:left="5040" w:hanging="360"/>
+      </w:pPr>
+    </w:lvl>
+    <w:lvl w:ilvl="7" w:tplc="04090019" w:tentative="1">
+      <w:start w:val="1"/>
+      <w:numFmt w:val="lowerLetter"/>
+      <w:lvlText w:val="%8."/>
+      <w:lvlJc w:val="left"/>
+      <w:pPr>
+        <w:ind w:left="5760" w:hanging="360"/>
+      </w:pPr>
+    </w:lvl>
+    <w:lvl w:ilvl="8" w:tplc="0409001B" w:tentative="1">
+      <w:start w:val="1"/>
+      <w:numFmt w:val="lowerRoman"/>
+      <w:lvlText w:val="%9."/>
+      <w:lvlJc w:val="right"/>
+      <w:pPr>
+        <w:ind w:left="6480" w:hanging="180"/>
+      </w:pPr>
+    </w:lvl>
+  </w:abstractNum>
+  <w:abstractNum w:abstractNumId="2" w15:restartNumberingAfterBreak="0">
     <w:nsid w:val="49F61672"/>
     <w:multiLevelType w:val="hybridMultilevel"/>
     <w:tmpl w:val="6E10D6FC"/>
@@ -302,6 +536,12 @@
     </w:lvl>
   </w:abstractNum>
   <w:num w:numId="1">
+    <w:abstractNumId w:val="2"/>
+  </w:num>
+  <w:num w:numId="2">
+    <w:abstractNumId w:val="1"/>
+  </w:num>
+  <w:num w:numId="3">
     <w:abstractNumId w:val="0"/>
   </w:num>
 </w:numbering>

</xml_diff>

<commit_message>
Create Account page functionality finished
</commit_message>
<xml_diff>
--- a/Instructions - READ ME.docx
+++ b/Instructions - READ ME.docx
@@ -69,6 +69,22 @@
       <w:pPr>
         <w:pStyle w:val="ListParagraph"/>
         <w:numPr>
+          <w:ilvl w:val="1"/>
+          <w:numId w:val="1"/>
+        </w:numPr>
+        <w:rPr>
+          <w:sz w:val="24"/>
+          <w:szCs w:val="24"/>
+        </w:rPr>
+      </w:pPr>
+      <w:r>
+        <w:t>The most updated branch should be the master branch.</w:t>
+      </w:r>
+    </w:p>
+    <w:p>
+      <w:pPr>
+        <w:pStyle w:val="ListParagraph"/>
+        <w:numPr>
           <w:ilvl w:val="0"/>
           <w:numId w:val="1"/>
         </w:numPr>
@@ -124,14 +140,6 @@
       <w:r>
         <w:t>9</w:t>
       </w:r>
-    </w:p>
-    <w:p>
-      <w:pPr>
-        <w:rPr>
-          <w:sz w:val="24"/>
-          <w:szCs w:val="24"/>
-        </w:rPr>
-      </w:pPr>
     </w:p>
     <w:p>
       <w:pPr>
@@ -149,6 +157,286 @@
           <w:sz w:val="44"/>
           <w:szCs w:val="44"/>
         </w:rPr>
+        <w:t>Navigating Project</w:t>
+      </w:r>
+    </w:p>
+    <w:p>
+      <w:pPr>
+        <w:rPr>
+          <w:sz w:val="24"/>
+          <w:szCs w:val="24"/>
+        </w:rPr>
+      </w:pPr>
+      <w:r>
+        <w:rPr>
+          <w:sz w:val="24"/>
+          <w:szCs w:val="24"/>
+        </w:rPr>
+        <w:t xml:space="preserve">Once setup, this will just introduce </w:t>
+      </w:r>
+      <w:r>
+        <w:rPr>
+          <w:sz w:val="24"/>
+          <w:szCs w:val="24"/>
+        </w:rPr>
+        <w:t>where to find the files that are edited to create the webpage</w:t>
+      </w:r>
+    </w:p>
+    <w:p>
+      <w:pPr>
+        <w:pStyle w:val="ListParagraph"/>
+        <w:numPr>
+          <w:ilvl w:val="0"/>
+          <w:numId w:val="5"/>
+        </w:numPr>
+        <w:rPr>
+          <w:sz w:val="24"/>
+          <w:szCs w:val="24"/>
+        </w:rPr>
+      </w:pPr>
+      <w:r>
+        <w:rPr>
+          <w:noProof/>
+        </w:rPr>
+        <w:drawing>
+          <wp:anchor distT="0" distB="0" distL="114300" distR="114300" simplePos="0" relativeHeight="251658240" behindDoc="1" locked="0" layoutInCell="1" allowOverlap="1" wp14:anchorId="65998A77" wp14:editId="481B9BCB">
+            <wp:simplePos x="0" y="0"/>
+            <wp:positionH relativeFrom="column">
+              <wp:posOffset>0</wp:posOffset>
+            </wp:positionH>
+            <wp:positionV relativeFrom="paragraph">
+              <wp:posOffset>4445</wp:posOffset>
+            </wp:positionV>
+            <wp:extent cx="2266950" cy="4381139"/>
+            <wp:effectExtent l="0" t="0" r="0" b="635"/>
+            <wp:wrapTight wrapText="bothSides">
+              <wp:wrapPolygon edited="0">
+                <wp:start x="0" y="0"/>
+                <wp:lineTo x="0" y="21509"/>
+                <wp:lineTo x="21418" y="21509"/>
+                <wp:lineTo x="21418" y="0"/>
+                <wp:lineTo x="0" y="0"/>
+              </wp:wrapPolygon>
+            </wp:wrapTight>
+            <wp:docPr id="1" name="Picture 1"/>
+            <wp:cNvGraphicFramePr>
+              <a:graphicFrameLocks xmlns:a="http://schemas.openxmlformats.org/drawingml/2006/main" noChangeAspect="1"/>
+            </wp:cNvGraphicFramePr>
+            <a:graphic xmlns:a="http://schemas.openxmlformats.org/drawingml/2006/main">
+              <a:graphicData uri="http://schemas.openxmlformats.org/drawingml/2006/picture">
+                <pic:pic xmlns:pic="http://schemas.openxmlformats.org/drawingml/2006/picture">
+                  <pic:nvPicPr>
+                    <pic:cNvPr id="0" name="Picture 1"/>
+                    <pic:cNvPicPr>
+                      <a:picLocks noChangeAspect="1" noChangeArrowheads="1"/>
+                    </pic:cNvPicPr>
+                  </pic:nvPicPr>
+                  <pic:blipFill>
+                    <a:blip r:embed="rId6">
+                      <a:extLst>
+                        <a:ext uri="{28A0092B-C50C-407E-A947-70E740481C1C}">
+                          <a14:useLocalDpi xmlns:a14="http://schemas.microsoft.com/office/drawing/2010/main" val="0"/>
+                        </a:ext>
+                      </a:extLst>
+                    </a:blip>
+                    <a:srcRect/>
+                    <a:stretch>
+                      <a:fillRect/>
+                    </a:stretch>
+                  </pic:blipFill>
+                  <pic:spPr bwMode="auto">
+                    <a:xfrm>
+                      <a:off x="0" y="0"/>
+                      <a:ext cx="2266950" cy="4381139"/>
+                    </a:xfrm>
+                    <a:prstGeom prst="rect">
+                      <a:avLst/>
+                    </a:prstGeom>
+                    <a:noFill/>
+                    <a:ln>
+                      <a:noFill/>
+                    </a:ln>
+                  </pic:spPr>
+                </pic:pic>
+              </a:graphicData>
+            </a:graphic>
+          </wp:anchor>
+        </w:drawing>
+      </w:r>
+      <w:r>
+        <w:rPr>
+          <w:sz w:val="24"/>
+          <w:szCs w:val="24"/>
+        </w:rPr>
+        <w:t xml:space="preserve">If solution explorer is not </w:t>
+      </w:r>
+      <w:r>
+        <w:rPr>
+          <w:sz w:val="24"/>
+          <w:szCs w:val="24"/>
+        </w:rPr>
+        <w:t>automatically</w:t>
+      </w:r>
+      <w:r>
+        <w:rPr>
+          <w:sz w:val="24"/>
+          <w:szCs w:val="24"/>
+        </w:rPr>
+        <w:t xml:space="preserve"> opened, then click “View” in the top-left bar and click “Solution Explorer”</w:t>
+      </w:r>
+    </w:p>
+    <w:p>
+      <w:pPr>
+        <w:pStyle w:val="ListParagraph"/>
+        <w:numPr>
+          <w:ilvl w:val="0"/>
+          <w:numId w:val="5"/>
+        </w:numPr>
+        <w:rPr>
+          <w:sz w:val="24"/>
+          <w:szCs w:val="24"/>
+        </w:rPr>
+      </w:pPr>
+      <w:r>
+        <w:rPr>
+          <w:sz w:val="24"/>
+          <w:szCs w:val="24"/>
+        </w:rPr>
+        <w:t>The figure on the left should look similar to your solution explorer.</w:t>
+      </w:r>
+    </w:p>
+    <w:p>
+      <w:pPr>
+        <w:pStyle w:val="ListParagraph"/>
+        <w:numPr>
+          <w:ilvl w:val="0"/>
+          <w:numId w:val="5"/>
+        </w:numPr>
+        <w:rPr>
+          <w:sz w:val="24"/>
+          <w:szCs w:val="24"/>
+        </w:rPr>
+      </w:pPr>
+      <w:r>
+        <w:rPr>
+          <w:sz w:val="24"/>
+          <w:szCs w:val="24"/>
+        </w:rPr>
+        <w:t>To edit a page, go to the specified page.  The page titled “page.aspx” is the html, while the subpage titles “page.aspx.cs” is the c# functionality (connecting and running queries on database).  For example, CreateAccount.aspx is the html for the create account page.</w:t>
+      </w:r>
+    </w:p>
+    <w:p>
+      <w:pPr>
+        <w:pStyle w:val="ListParagraph"/>
+        <w:numPr>
+          <w:ilvl w:val="5"/>
+          <w:numId w:val="5"/>
+        </w:numPr>
+        <w:rPr>
+          <w:sz w:val="24"/>
+          <w:szCs w:val="24"/>
+        </w:rPr>
+      </w:pPr>
+      <w:r>
+        <w:rPr>
+          <w:sz w:val="24"/>
+          <w:szCs w:val="24"/>
+        </w:rPr>
+        <w:t xml:space="preserve">Bootstrap is automatically imported for the project, so CSS should not be that necessary.  If CSS is </w:t>
+      </w:r>
+      <w:r>
+        <w:rPr>
+          <w:sz w:val="24"/>
+          <w:szCs w:val="24"/>
+        </w:rPr>
+        <w:t>necessary,</w:t>
+      </w:r>
+      <w:r>
+        <w:rPr>
+          <w:sz w:val="24"/>
+          <w:szCs w:val="24"/>
+        </w:rPr>
+        <w:t xml:space="preserve"> you can use &lt;style&gt; &lt;/style&gt; in the .aspx file with the html.  Otherwise, use</w:t>
+      </w:r>
+      <w:r>
+        <w:rPr>
+          <w:sz w:val="24"/>
+          <w:szCs w:val="24"/>
+        </w:rPr>
+        <w:t xml:space="preserve"> the</w:t>
+      </w:r>
+      <w:r>
+        <w:rPr>
+          <w:sz w:val="24"/>
+          <w:szCs w:val="24"/>
+        </w:rPr>
+        <w:t xml:space="preserve"> bootstrap classes to make it easier and follow the rest of the website’s theme.</w:t>
+      </w:r>
+    </w:p>
+    <w:p>
+      <w:pPr>
+        <w:pStyle w:val="ListParagraph"/>
+        <w:numPr>
+          <w:ilvl w:val="0"/>
+          <w:numId w:val="5"/>
+        </w:numPr>
+        <w:rPr>
+          <w:sz w:val="24"/>
+          <w:szCs w:val="24"/>
+        </w:rPr>
+      </w:pPr>
+      <w:r>
+        <w:rPr>
+          <w:sz w:val="24"/>
+          <w:szCs w:val="24"/>
+        </w:rPr>
+        <w:t>If you need to edit the pages bar at the top of the website or something like that, the file</w:t>
+      </w:r>
+      <w:r>
+        <w:rPr>
+          <w:sz w:val="24"/>
+          <w:szCs w:val="24"/>
+        </w:rPr>
+        <w:t xml:space="preserve"> that goes to all pages is the one labeled Site.Master and Site.Master.cs (.cs is for the c# functionality).</w:t>
+      </w:r>
+    </w:p>
+    <w:p>
+      <w:pPr>
+        <w:rPr>
+          <w:b/>
+          <w:bCs/>
+          <w:sz w:val="44"/>
+          <w:szCs w:val="44"/>
+        </w:rPr>
+      </w:pPr>
+    </w:p>
+    <w:p>
+      <w:pPr>
+        <w:rPr>
+          <w:b/>
+          <w:bCs/>
+          <w:sz w:val="44"/>
+          <w:szCs w:val="44"/>
+        </w:rPr>
+      </w:pPr>
+    </w:p>
+    <w:p>
+      <w:pPr>
+        <w:rPr>
+          <w:b/>
+          <w:bCs/>
+          <w:sz w:val="44"/>
+          <w:szCs w:val="44"/>
+        </w:rPr>
+      </w:pPr>
+      <w:r>
+        <w:rPr>
+          <w:b/>
+          <w:bCs/>
+          <w:sz w:val="44"/>
+          <w:szCs w:val="44"/>
+        </w:rPr>
+        <w:lastRenderedPageBreak/>
         <w:t>Committing to GitHub</w:t>
       </w:r>
     </w:p>
@@ -220,7 +508,7 @@
         </w:rPr>
         <w:t xml:space="preserve">Watch this tutorial to commit work back to git: </w:t>
       </w:r>
-      <w:hyperlink r:id="rId6" w:history="1">
+      <w:hyperlink r:id="rId7" w:history="1">
         <w:r>
           <w:rPr>
             <w:rStyle w:val="Hyperlink"/>
@@ -244,6 +532,15 @@
       <w:r>
         <w:t>Make sure to change master in “git push origin master” to the branch you should be editing</w:t>
       </w:r>
+      <w:r>
+        <w:t xml:space="preserve">.  So, the last command </w:t>
+      </w:r>
+      <w:r>
+        <w:t>in the video will be</w:t>
+      </w:r>
+      <w:r>
+        <w:t xml:space="preserve"> “git push origin &lt;designated_branch&gt;”</w:t>
+      </w:r>
     </w:p>
     <w:p>
       <w:pPr>
@@ -258,7 +555,168 @@
         </w:rPr>
       </w:pPr>
       <w:r>
-        <w:t>I will commit to master once I review everything to ensure that someone does not overwrite someone else if 2 people are working on the project at the same time.</w:t>
+        <w:t>Once you commit to your designated branch, confirm that no commits have been made since you started editing.  If no commits have been mad</w:t>
+      </w:r>
+      <w:r>
+        <w:t>e</w:t>
+      </w:r>
+      <w:r>
+        <w:t xml:space="preserve">, copy </w:t>
+      </w:r>
+      <w:r>
+        <w:t>your</w:t>
+      </w:r>
+      <w:r>
+        <w:t xml:space="preserve"> branch to master.</w:t>
+      </w:r>
+    </w:p>
+    <w:p>
+      <w:pPr>
+        <w:pStyle w:val="ListParagraph"/>
+        <w:numPr>
+          <w:ilvl w:val="1"/>
+          <w:numId w:val="3"/>
+        </w:numPr>
+        <w:rPr>
+          <w:sz w:val="24"/>
+          <w:szCs w:val="24"/>
+        </w:rPr>
+      </w:pPr>
+      <w:r>
+        <w:t>To copy files from branch to master do the following:</w:t>
+      </w:r>
+    </w:p>
+    <w:p>
+      <w:pPr>
+        <w:pStyle w:val="ListParagraph"/>
+        <w:numPr>
+          <w:ilvl w:val="2"/>
+          <w:numId w:val="3"/>
+        </w:numPr>
+        <w:rPr>
+          <w:sz w:val="24"/>
+          <w:szCs w:val="24"/>
+        </w:rPr>
+      </w:pPr>
+      <w:r>
+        <w:t>Git switch master</w:t>
+      </w:r>
+    </w:p>
+    <w:p>
+      <w:pPr>
+        <w:pStyle w:val="ListParagraph"/>
+        <w:numPr>
+          <w:ilvl w:val="2"/>
+          <w:numId w:val="3"/>
+        </w:numPr>
+        <w:rPr>
+          <w:sz w:val="24"/>
+          <w:szCs w:val="24"/>
+        </w:rPr>
+      </w:pPr>
+      <w:r>
+        <w:t>Git checkout &lt;branch_to_be_copied&gt; .</w:t>
+      </w:r>
+    </w:p>
+    <w:p>
+      <w:pPr>
+        <w:pStyle w:val="ListParagraph"/>
+        <w:numPr>
+          <w:ilvl w:val="3"/>
+          <w:numId w:val="3"/>
+        </w:numPr>
+        <w:rPr>
+          <w:sz w:val="24"/>
+          <w:szCs w:val="24"/>
+        </w:rPr>
+      </w:pPr>
+      <w:r>
+        <w:t>Example: “git checkout SellPage .”</w:t>
+      </w:r>
+    </w:p>
+    <w:p>
+      <w:pPr>
+        <w:pStyle w:val="ListParagraph"/>
+        <w:numPr>
+          <w:ilvl w:val="2"/>
+          <w:numId w:val="3"/>
+        </w:numPr>
+        <w:rPr>
+          <w:sz w:val="24"/>
+          <w:szCs w:val="24"/>
+        </w:rPr>
+      </w:pPr>
+      <w:r>
+        <w:t>Git push origin master</w:t>
+      </w:r>
+    </w:p>
+    <w:p>
+      <w:pPr>
+        <w:pStyle w:val="ListParagraph"/>
+        <w:numPr>
+          <w:ilvl w:val="1"/>
+          <w:numId w:val="3"/>
+        </w:numPr>
+        <w:rPr>
+          <w:sz w:val="24"/>
+          <w:szCs w:val="24"/>
+        </w:rPr>
+      </w:pPr>
+      <w:r>
+        <w:t xml:space="preserve">Be certain that no commits have been made to master prior to pushing your changes. </w:t>
+      </w:r>
+    </w:p>
+    <w:p>
+      <w:pPr>
+        <w:pStyle w:val="ListParagraph"/>
+        <w:numPr>
+          <w:ilvl w:val="2"/>
+          <w:numId w:val="3"/>
+        </w:numPr>
+        <w:rPr>
+          <w:sz w:val="24"/>
+          <w:szCs w:val="24"/>
+        </w:rPr>
+      </w:pPr>
+      <w:r>
+        <w:t>For example, if someone 2 people download the project and start working on it before the 1</w:t>
+      </w:r>
+      <w:r>
+        <w:rPr>
+          <w:vertAlign w:val="superscript"/>
+        </w:rPr>
+        <w:t>st</w:t>
+      </w:r>
+      <w:r>
+        <w:t xml:space="preserve"> person commits, then the 2</w:t>
+      </w:r>
+      <w:r>
+        <w:rPr>
+          <w:vertAlign w:val="superscript"/>
+        </w:rPr>
+        <w:t>nd</w:t>
+      </w:r>
+      <w:r>
+        <w:t xml:space="preserve"> person to commit to git will overwrite all the changes made by the first person.</w:t>
+      </w:r>
+    </w:p>
+    <w:p>
+      <w:pPr>
+        <w:pStyle w:val="ListParagraph"/>
+        <w:numPr>
+          <w:ilvl w:val="2"/>
+          <w:numId w:val="3"/>
+        </w:numPr>
+        <w:rPr>
+          <w:sz w:val="24"/>
+          <w:szCs w:val="24"/>
+        </w:rPr>
+      </w:pPr>
+      <w:r>
+        <w:t>If changes have been made to master since you downloaded the project, then you will need to add your changes to the most updated version of the project</w:t>
+      </w:r>
+      <w:r>
+        <w:t xml:space="preserve"> and recommit.  Since your changes are saved to your designated branch, you should not lose the code with your changes once you redownload from master.</w:t>
       </w:r>
     </w:p>
     <w:sectPr>
@@ -295,7 +753,7 @@
         <w:ind w:left="1440" w:hanging="360"/>
       </w:pPr>
     </w:lvl>
-    <w:lvl w:ilvl="2" w:tplc="0409001B" w:tentative="1">
+    <w:lvl w:ilvl="2" w:tplc="0409001B">
       <w:start w:val="1"/>
       <w:numFmt w:val="lowerRoman"/>
       <w:lvlText w:val="%3."/>
@@ -304,7 +762,7 @@
         <w:ind w:left="2160" w:hanging="180"/>
       </w:pPr>
     </w:lvl>
-    <w:lvl w:ilvl="3" w:tplc="0409000F" w:tentative="1">
+    <w:lvl w:ilvl="3" w:tplc="0409000F">
       <w:start w:val="1"/>
       <w:numFmt w:val="decimal"/>
       <w:lvlText w:val="%4."/>
@@ -450,6 +908,95 @@
     </w:lvl>
   </w:abstractNum>
   <w:abstractNum w:abstractNumId="2" w15:restartNumberingAfterBreak="0">
+    <w:nsid w:val="137F12DF"/>
+    <w:multiLevelType w:val="hybridMultilevel"/>
+    <w:tmpl w:val="C6A2CC6E"/>
+    <w:lvl w:ilvl="0" w:tplc="0409000F">
+      <w:start w:val="1"/>
+      <w:numFmt w:val="decimal"/>
+      <w:lvlText w:val="%1."/>
+      <w:lvlJc w:val="left"/>
+      <w:pPr>
+        <w:ind w:left="720" w:hanging="360"/>
+      </w:pPr>
+      <w:rPr>
+        <w:rFonts w:hint="default"/>
+      </w:rPr>
+    </w:lvl>
+    <w:lvl w:ilvl="1" w:tplc="04090019" w:tentative="1">
+      <w:start w:val="1"/>
+      <w:numFmt w:val="lowerLetter"/>
+      <w:lvlText w:val="%2."/>
+      <w:lvlJc w:val="left"/>
+      <w:pPr>
+        <w:ind w:left="1440" w:hanging="360"/>
+      </w:pPr>
+    </w:lvl>
+    <w:lvl w:ilvl="2" w:tplc="0409001B" w:tentative="1">
+      <w:start w:val="1"/>
+      <w:numFmt w:val="lowerRoman"/>
+      <w:lvlText w:val="%3."/>
+      <w:lvlJc w:val="right"/>
+      <w:pPr>
+        <w:ind w:left="2160" w:hanging="180"/>
+      </w:pPr>
+    </w:lvl>
+    <w:lvl w:ilvl="3" w:tplc="0409000F" w:tentative="1">
+      <w:start w:val="1"/>
+      <w:numFmt w:val="decimal"/>
+      <w:lvlText w:val="%4."/>
+      <w:lvlJc w:val="left"/>
+      <w:pPr>
+        <w:ind w:left="2880" w:hanging="360"/>
+      </w:pPr>
+    </w:lvl>
+    <w:lvl w:ilvl="4" w:tplc="04090019" w:tentative="1">
+      <w:start w:val="1"/>
+      <w:numFmt w:val="lowerLetter"/>
+      <w:lvlText w:val="%5."/>
+      <w:lvlJc w:val="left"/>
+      <w:pPr>
+        <w:ind w:left="3600" w:hanging="360"/>
+      </w:pPr>
+    </w:lvl>
+    <w:lvl w:ilvl="5" w:tplc="0409001B" w:tentative="1">
+      <w:start w:val="1"/>
+      <w:numFmt w:val="lowerRoman"/>
+      <w:lvlText w:val="%6."/>
+      <w:lvlJc w:val="right"/>
+      <w:pPr>
+        <w:ind w:left="4320" w:hanging="180"/>
+      </w:pPr>
+    </w:lvl>
+    <w:lvl w:ilvl="6" w:tplc="0409000F" w:tentative="1">
+      <w:start w:val="1"/>
+      <w:numFmt w:val="decimal"/>
+      <w:lvlText w:val="%7."/>
+      <w:lvlJc w:val="left"/>
+      <w:pPr>
+        <w:ind w:left="5040" w:hanging="360"/>
+      </w:pPr>
+    </w:lvl>
+    <w:lvl w:ilvl="7" w:tplc="04090019" w:tentative="1">
+      <w:start w:val="1"/>
+      <w:numFmt w:val="lowerLetter"/>
+      <w:lvlText w:val="%8."/>
+      <w:lvlJc w:val="left"/>
+      <w:pPr>
+        <w:ind w:left="5760" w:hanging="360"/>
+      </w:pPr>
+    </w:lvl>
+    <w:lvl w:ilvl="8" w:tplc="0409001B" w:tentative="1">
+      <w:start w:val="1"/>
+      <w:numFmt w:val="lowerRoman"/>
+      <w:lvlText w:val="%9."/>
+      <w:lvlJc w:val="right"/>
+      <w:pPr>
+        <w:ind w:left="6480" w:hanging="180"/>
+      </w:pPr>
+    </w:lvl>
+  </w:abstractNum>
+  <w:abstractNum w:abstractNumId="3" w15:restartNumberingAfterBreak="0">
     <w:nsid w:val="49F61672"/>
     <w:multiLevelType w:val="hybridMultilevel"/>
     <w:tmpl w:val="6E10D6FC"/>
@@ -535,14 +1082,109 @@
       </w:pPr>
     </w:lvl>
   </w:abstractNum>
+  <w:abstractNum w:abstractNumId="4" w15:restartNumberingAfterBreak="0">
+    <w:nsid w:val="66372419"/>
+    <w:multiLevelType w:val="hybridMultilevel"/>
+    <w:tmpl w:val="824E776C"/>
+    <w:lvl w:ilvl="0" w:tplc="AD9A603E">
+      <w:start w:val="1"/>
+      <w:numFmt w:val="decimal"/>
+      <w:lvlText w:val="%1."/>
+      <w:lvlJc w:val="left"/>
+      <w:pPr>
+        <w:ind w:left="1080" w:hanging="360"/>
+      </w:pPr>
+      <w:rPr>
+        <w:rFonts w:hint="default"/>
+      </w:rPr>
+    </w:lvl>
+    <w:lvl w:ilvl="1" w:tplc="04090019">
+      <w:start w:val="1"/>
+      <w:numFmt w:val="lowerLetter"/>
+      <w:lvlText w:val="%2."/>
+      <w:lvlJc w:val="left"/>
+      <w:pPr>
+        <w:ind w:left="1800" w:hanging="360"/>
+      </w:pPr>
+    </w:lvl>
+    <w:lvl w:ilvl="2" w:tplc="0409001B">
+      <w:start w:val="1"/>
+      <w:numFmt w:val="lowerRoman"/>
+      <w:lvlText w:val="%3."/>
+      <w:lvlJc w:val="right"/>
+      <w:pPr>
+        <w:ind w:left="2520" w:hanging="180"/>
+      </w:pPr>
+    </w:lvl>
+    <w:lvl w:ilvl="3" w:tplc="0409000F">
+      <w:start w:val="1"/>
+      <w:numFmt w:val="decimal"/>
+      <w:lvlText w:val="%4."/>
+      <w:lvlJc w:val="left"/>
+      <w:pPr>
+        <w:ind w:left="3240" w:hanging="360"/>
+      </w:pPr>
+    </w:lvl>
+    <w:lvl w:ilvl="4" w:tplc="04090019">
+      <w:start w:val="1"/>
+      <w:numFmt w:val="lowerLetter"/>
+      <w:lvlText w:val="%5."/>
+      <w:lvlJc w:val="left"/>
+      <w:pPr>
+        <w:ind w:left="3960" w:hanging="360"/>
+      </w:pPr>
+    </w:lvl>
+    <w:lvl w:ilvl="5" w:tplc="0409001B">
+      <w:start w:val="1"/>
+      <w:numFmt w:val="lowerRoman"/>
+      <w:lvlText w:val="%6."/>
+      <w:lvlJc w:val="right"/>
+      <w:pPr>
+        <w:ind w:left="4680" w:hanging="180"/>
+      </w:pPr>
+    </w:lvl>
+    <w:lvl w:ilvl="6" w:tplc="0409000F">
+      <w:start w:val="1"/>
+      <w:numFmt w:val="decimal"/>
+      <w:lvlText w:val="%7."/>
+      <w:lvlJc w:val="left"/>
+      <w:pPr>
+        <w:ind w:left="5400" w:hanging="360"/>
+      </w:pPr>
+    </w:lvl>
+    <w:lvl w:ilvl="7" w:tplc="04090019">
+      <w:start w:val="1"/>
+      <w:numFmt w:val="lowerLetter"/>
+      <w:lvlText w:val="%8."/>
+      <w:lvlJc w:val="left"/>
+      <w:pPr>
+        <w:ind w:left="6120" w:hanging="360"/>
+      </w:pPr>
+    </w:lvl>
+    <w:lvl w:ilvl="8" w:tplc="0409001B">
+      <w:start w:val="1"/>
+      <w:numFmt w:val="lowerRoman"/>
+      <w:lvlText w:val="%9."/>
+      <w:lvlJc w:val="right"/>
+      <w:pPr>
+        <w:ind w:left="6840" w:hanging="180"/>
+      </w:pPr>
+    </w:lvl>
+  </w:abstractNum>
   <w:num w:numId="1">
-    <w:abstractNumId w:val="2"/>
+    <w:abstractNumId w:val="3"/>
   </w:num>
   <w:num w:numId="2">
     <w:abstractNumId w:val="1"/>
   </w:num>
   <w:num w:numId="3">
     <w:abstractNumId w:val="0"/>
+  </w:num>
+  <w:num w:numId="4">
+    <w:abstractNumId w:val="2"/>
+  </w:num>
+  <w:num w:numId="5">
+    <w:abstractNumId w:val="4"/>
   </w:num>
 </w:numbering>
 </file>

</xml_diff>

<commit_message>
added create account functionality
</commit_message>
<xml_diff>
--- a/Instructions - READ ME.docx
+++ b/Instructions - READ ME.docx
@@ -69,6 +69,22 @@
       <w:pPr>
         <w:pStyle w:val="ListParagraph"/>
         <w:numPr>
+          <w:ilvl w:val="1"/>
+          <w:numId w:val="1"/>
+        </w:numPr>
+        <w:rPr>
+          <w:sz w:val="24"/>
+          <w:szCs w:val="24"/>
+        </w:rPr>
+      </w:pPr>
+      <w:r>
+        <w:t>The most updated branch should be the master branch.</w:t>
+      </w:r>
+    </w:p>
+    <w:p>
+      <w:pPr>
+        <w:pStyle w:val="ListParagraph"/>
+        <w:numPr>
           <w:ilvl w:val="0"/>
           <w:numId w:val="1"/>
         </w:numPr>
@@ -124,14 +140,6 @@
       <w:r>
         <w:t>9</w:t>
       </w:r>
-    </w:p>
-    <w:p>
-      <w:pPr>
-        <w:rPr>
-          <w:sz w:val="24"/>
-          <w:szCs w:val="24"/>
-        </w:rPr>
-      </w:pPr>
     </w:p>
     <w:p>
       <w:pPr>
@@ -149,6 +157,286 @@
           <w:sz w:val="44"/>
           <w:szCs w:val="44"/>
         </w:rPr>
+        <w:t>Navigating Project</w:t>
+      </w:r>
+    </w:p>
+    <w:p>
+      <w:pPr>
+        <w:rPr>
+          <w:sz w:val="24"/>
+          <w:szCs w:val="24"/>
+        </w:rPr>
+      </w:pPr>
+      <w:r>
+        <w:rPr>
+          <w:sz w:val="24"/>
+          <w:szCs w:val="24"/>
+        </w:rPr>
+        <w:t xml:space="preserve">Once setup, this will just introduce </w:t>
+      </w:r>
+      <w:r>
+        <w:rPr>
+          <w:sz w:val="24"/>
+          <w:szCs w:val="24"/>
+        </w:rPr>
+        <w:t>where to find the files that are edited to create the webpage</w:t>
+      </w:r>
+    </w:p>
+    <w:p>
+      <w:pPr>
+        <w:pStyle w:val="ListParagraph"/>
+        <w:numPr>
+          <w:ilvl w:val="0"/>
+          <w:numId w:val="5"/>
+        </w:numPr>
+        <w:rPr>
+          <w:sz w:val="24"/>
+          <w:szCs w:val="24"/>
+        </w:rPr>
+      </w:pPr>
+      <w:r>
+        <w:rPr>
+          <w:noProof/>
+        </w:rPr>
+        <w:drawing>
+          <wp:anchor distT="0" distB="0" distL="114300" distR="114300" simplePos="0" relativeHeight="251658240" behindDoc="1" locked="0" layoutInCell="1" allowOverlap="1" wp14:anchorId="65998A77" wp14:editId="481B9BCB">
+            <wp:simplePos x="0" y="0"/>
+            <wp:positionH relativeFrom="column">
+              <wp:posOffset>0</wp:posOffset>
+            </wp:positionH>
+            <wp:positionV relativeFrom="paragraph">
+              <wp:posOffset>4445</wp:posOffset>
+            </wp:positionV>
+            <wp:extent cx="2266950" cy="4381139"/>
+            <wp:effectExtent l="0" t="0" r="0" b="635"/>
+            <wp:wrapTight wrapText="bothSides">
+              <wp:wrapPolygon edited="0">
+                <wp:start x="0" y="0"/>
+                <wp:lineTo x="0" y="21509"/>
+                <wp:lineTo x="21418" y="21509"/>
+                <wp:lineTo x="21418" y="0"/>
+                <wp:lineTo x="0" y="0"/>
+              </wp:wrapPolygon>
+            </wp:wrapTight>
+            <wp:docPr id="1" name="Picture 1"/>
+            <wp:cNvGraphicFramePr>
+              <a:graphicFrameLocks xmlns:a="http://schemas.openxmlformats.org/drawingml/2006/main" noChangeAspect="1"/>
+            </wp:cNvGraphicFramePr>
+            <a:graphic xmlns:a="http://schemas.openxmlformats.org/drawingml/2006/main">
+              <a:graphicData uri="http://schemas.openxmlformats.org/drawingml/2006/picture">
+                <pic:pic xmlns:pic="http://schemas.openxmlformats.org/drawingml/2006/picture">
+                  <pic:nvPicPr>
+                    <pic:cNvPr id="0" name="Picture 1"/>
+                    <pic:cNvPicPr>
+                      <a:picLocks noChangeAspect="1" noChangeArrowheads="1"/>
+                    </pic:cNvPicPr>
+                  </pic:nvPicPr>
+                  <pic:blipFill>
+                    <a:blip r:embed="rId6">
+                      <a:extLst>
+                        <a:ext uri="{28A0092B-C50C-407E-A947-70E740481C1C}">
+                          <a14:useLocalDpi xmlns:a14="http://schemas.microsoft.com/office/drawing/2010/main" val="0"/>
+                        </a:ext>
+                      </a:extLst>
+                    </a:blip>
+                    <a:srcRect/>
+                    <a:stretch>
+                      <a:fillRect/>
+                    </a:stretch>
+                  </pic:blipFill>
+                  <pic:spPr bwMode="auto">
+                    <a:xfrm>
+                      <a:off x="0" y="0"/>
+                      <a:ext cx="2266950" cy="4381139"/>
+                    </a:xfrm>
+                    <a:prstGeom prst="rect">
+                      <a:avLst/>
+                    </a:prstGeom>
+                    <a:noFill/>
+                    <a:ln>
+                      <a:noFill/>
+                    </a:ln>
+                  </pic:spPr>
+                </pic:pic>
+              </a:graphicData>
+            </a:graphic>
+          </wp:anchor>
+        </w:drawing>
+      </w:r>
+      <w:r>
+        <w:rPr>
+          <w:sz w:val="24"/>
+          <w:szCs w:val="24"/>
+        </w:rPr>
+        <w:t xml:space="preserve">If solution explorer is not </w:t>
+      </w:r>
+      <w:r>
+        <w:rPr>
+          <w:sz w:val="24"/>
+          <w:szCs w:val="24"/>
+        </w:rPr>
+        <w:t>automatically</w:t>
+      </w:r>
+      <w:r>
+        <w:rPr>
+          <w:sz w:val="24"/>
+          <w:szCs w:val="24"/>
+        </w:rPr>
+        <w:t xml:space="preserve"> opened, then click “View” in the top-left bar and click “Solution Explorer”</w:t>
+      </w:r>
+    </w:p>
+    <w:p>
+      <w:pPr>
+        <w:pStyle w:val="ListParagraph"/>
+        <w:numPr>
+          <w:ilvl w:val="0"/>
+          <w:numId w:val="5"/>
+        </w:numPr>
+        <w:rPr>
+          <w:sz w:val="24"/>
+          <w:szCs w:val="24"/>
+        </w:rPr>
+      </w:pPr>
+      <w:r>
+        <w:rPr>
+          <w:sz w:val="24"/>
+          <w:szCs w:val="24"/>
+        </w:rPr>
+        <w:t>The figure on the left should look similar to your solution explorer.</w:t>
+      </w:r>
+    </w:p>
+    <w:p>
+      <w:pPr>
+        <w:pStyle w:val="ListParagraph"/>
+        <w:numPr>
+          <w:ilvl w:val="0"/>
+          <w:numId w:val="5"/>
+        </w:numPr>
+        <w:rPr>
+          <w:sz w:val="24"/>
+          <w:szCs w:val="24"/>
+        </w:rPr>
+      </w:pPr>
+      <w:r>
+        <w:rPr>
+          <w:sz w:val="24"/>
+          <w:szCs w:val="24"/>
+        </w:rPr>
+        <w:t>To edit a page, go to the specified page.  The page titled “page.aspx” is the html, while the subpage titles “page.aspx.cs” is the c# functionality (connecting and running queries on database).  For example, CreateAccount.aspx is the html for the create account page.</w:t>
+      </w:r>
+    </w:p>
+    <w:p>
+      <w:pPr>
+        <w:pStyle w:val="ListParagraph"/>
+        <w:numPr>
+          <w:ilvl w:val="5"/>
+          <w:numId w:val="5"/>
+        </w:numPr>
+        <w:rPr>
+          <w:sz w:val="24"/>
+          <w:szCs w:val="24"/>
+        </w:rPr>
+      </w:pPr>
+      <w:r>
+        <w:rPr>
+          <w:sz w:val="24"/>
+          <w:szCs w:val="24"/>
+        </w:rPr>
+        <w:t xml:space="preserve">Bootstrap is automatically imported for the project, so CSS should not be that necessary.  If CSS is </w:t>
+      </w:r>
+      <w:r>
+        <w:rPr>
+          <w:sz w:val="24"/>
+          <w:szCs w:val="24"/>
+        </w:rPr>
+        <w:t>necessary,</w:t>
+      </w:r>
+      <w:r>
+        <w:rPr>
+          <w:sz w:val="24"/>
+          <w:szCs w:val="24"/>
+        </w:rPr>
+        <w:t xml:space="preserve"> you can use &lt;style&gt; &lt;/style&gt; in the .aspx file with the html.  Otherwise, use</w:t>
+      </w:r>
+      <w:r>
+        <w:rPr>
+          <w:sz w:val="24"/>
+          <w:szCs w:val="24"/>
+        </w:rPr>
+        <w:t xml:space="preserve"> the</w:t>
+      </w:r>
+      <w:r>
+        <w:rPr>
+          <w:sz w:val="24"/>
+          <w:szCs w:val="24"/>
+        </w:rPr>
+        <w:t xml:space="preserve"> bootstrap classes to make it easier and follow the rest of the website’s theme.</w:t>
+      </w:r>
+    </w:p>
+    <w:p>
+      <w:pPr>
+        <w:pStyle w:val="ListParagraph"/>
+        <w:numPr>
+          <w:ilvl w:val="0"/>
+          <w:numId w:val="5"/>
+        </w:numPr>
+        <w:rPr>
+          <w:sz w:val="24"/>
+          <w:szCs w:val="24"/>
+        </w:rPr>
+      </w:pPr>
+      <w:r>
+        <w:rPr>
+          <w:sz w:val="24"/>
+          <w:szCs w:val="24"/>
+        </w:rPr>
+        <w:t>If you need to edit the pages bar at the top of the website or something like that, the file</w:t>
+      </w:r>
+      <w:r>
+        <w:rPr>
+          <w:sz w:val="24"/>
+          <w:szCs w:val="24"/>
+        </w:rPr>
+        <w:t xml:space="preserve"> that goes to all pages is the one labeled Site.Master and Site.Master.cs (.cs is for the c# functionality).</w:t>
+      </w:r>
+    </w:p>
+    <w:p>
+      <w:pPr>
+        <w:rPr>
+          <w:b/>
+          <w:bCs/>
+          <w:sz w:val="44"/>
+          <w:szCs w:val="44"/>
+        </w:rPr>
+      </w:pPr>
+    </w:p>
+    <w:p>
+      <w:pPr>
+        <w:rPr>
+          <w:b/>
+          <w:bCs/>
+          <w:sz w:val="44"/>
+          <w:szCs w:val="44"/>
+        </w:rPr>
+      </w:pPr>
+    </w:p>
+    <w:p>
+      <w:pPr>
+        <w:rPr>
+          <w:b/>
+          <w:bCs/>
+          <w:sz w:val="44"/>
+          <w:szCs w:val="44"/>
+        </w:rPr>
+      </w:pPr>
+      <w:r>
+        <w:rPr>
+          <w:b/>
+          <w:bCs/>
+          <w:sz w:val="44"/>
+          <w:szCs w:val="44"/>
+        </w:rPr>
+        <w:lastRenderedPageBreak/>
         <w:t>Committing to GitHub</w:t>
       </w:r>
     </w:p>
@@ -220,7 +508,7 @@
         </w:rPr>
         <w:t xml:space="preserve">Watch this tutorial to commit work back to git: </w:t>
       </w:r>
-      <w:hyperlink r:id="rId6" w:history="1">
+      <w:hyperlink r:id="rId7" w:history="1">
         <w:r>
           <w:rPr>
             <w:rStyle w:val="Hyperlink"/>
@@ -244,6 +532,15 @@
       <w:r>
         <w:t>Make sure to change master in “git push origin master” to the branch you should be editing</w:t>
       </w:r>
+      <w:r>
+        <w:t xml:space="preserve">.  So, the last command </w:t>
+      </w:r>
+      <w:r>
+        <w:t>in the video will be</w:t>
+      </w:r>
+      <w:r>
+        <w:t xml:space="preserve"> “git push origin &lt;designated_branch&gt;”</w:t>
+      </w:r>
     </w:p>
     <w:p>
       <w:pPr>
@@ -258,7 +555,168 @@
         </w:rPr>
       </w:pPr>
       <w:r>
-        <w:t>I will commit to master once I review everything to ensure that someone does not overwrite someone else if 2 people are working on the project at the same time.</w:t>
+        <w:t>Once you commit to your designated branch, confirm that no commits have been made since you started editing.  If no commits have been mad</w:t>
+      </w:r>
+      <w:r>
+        <w:t>e</w:t>
+      </w:r>
+      <w:r>
+        <w:t xml:space="preserve">, copy </w:t>
+      </w:r>
+      <w:r>
+        <w:t>your</w:t>
+      </w:r>
+      <w:r>
+        <w:t xml:space="preserve"> branch to master.</w:t>
+      </w:r>
+    </w:p>
+    <w:p>
+      <w:pPr>
+        <w:pStyle w:val="ListParagraph"/>
+        <w:numPr>
+          <w:ilvl w:val="1"/>
+          <w:numId w:val="3"/>
+        </w:numPr>
+        <w:rPr>
+          <w:sz w:val="24"/>
+          <w:szCs w:val="24"/>
+        </w:rPr>
+      </w:pPr>
+      <w:r>
+        <w:t>To copy files from branch to master do the following:</w:t>
+      </w:r>
+    </w:p>
+    <w:p>
+      <w:pPr>
+        <w:pStyle w:val="ListParagraph"/>
+        <w:numPr>
+          <w:ilvl w:val="2"/>
+          <w:numId w:val="3"/>
+        </w:numPr>
+        <w:rPr>
+          <w:sz w:val="24"/>
+          <w:szCs w:val="24"/>
+        </w:rPr>
+      </w:pPr>
+      <w:r>
+        <w:t>Git switch master</w:t>
+      </w:r>
+    </w:p>
+    <w:p>
+      <w:pPr>
+        <w:pStyle w:val="ListParagraph"/>
+        <w:numPr>
+          <w:ilvl w:val="2"/>
+          <w:numId w:val="3"/>
+        </w:numPr>
+        <w:rPr>
+          <w:sz w:val="24"/>
+          <w:szCs w:val="24"/>
+        </w:rPr>
+      </w:pPr>
+      <w:r>
+        <w:t>Git checkout &lt;branch_to_be_copied&gt; .</w:t>
+      </w:r>
+    </w:p>
+    <w:p>
+      <w:pPr>
+        <w:pStyle w:val="ListParagraph"/>
+        <w:numPr>
+          <w:ilvl w:val="3"/>
+          <w:numId w:val="3"/>
+        </w:numPr>
+        <w:rPr>
+          <w:sz w:val="24"/>
+          <w:szCs w:val="24"/>
+        </w:rPr>
+      </w:pPr>
+      <w:r>
+        <w:t>Example: “git checkout SellPage .”</w:t>
+      </w:r>
+    </w:p>
+    <w:p>
+      <w:pPr>
+        <w:pStyle w:val="ListParagraph"/>
+        <w:numPr>
+          <w:ilvl w:val="2"/>
+          <w:numId w:val="3"/>
+        </w:numPr>
+        <w:rPr>
+          <w:sz w:val="24"/>
+          <w:szCs w:val="24"/>
+        </w:rPr>
+      </w:pPr>
+      <w:r>
+        <w:t>Git push origin master</w:t>
+      </w:r>
+    </w:p>
+    <w:p>
+      <w:pPr>
+        <w:pStyle w:val="ListParagraph"/>
+        <w:numPr>
+          <w:ilvl w:val="1"/>
+          <w:numId w:val="3"/>
+        </w:numPr>
+        <w:rPr>
+          <w:sz w:val="24"/>
+          <w:szCs w:val="24"/>
+        </w:rPr>
+      </w:pPr>
+      <w:r>
+        <w:t xml:space="preserve">Be certain that no commits have been made to master prior to pushing your changes. </w:t>
+      </w:r>
+    </w:p>
+    <w:p>
+      <w:pPr>
+        <w:pStyle w:val="ListParagraph"/>
+        <w:numPr>
+          <w:ilvl w:val="2"/>
+          <w:numId w:val="3"/>
+        </w:numPr>
+        <w:rPr>
+          <w:sz w:val="24"/>
+          <w:szCs w:val="24"/>
+        </w:rPr>
+      </w:pPr>
+      <w:r>
+        <w:t>For example, if someone 2 people download the project and start working on it before the 1</w:t>
+      </w:r>
+      <w:r>
+        <w:rPr>
+          <w:vertAlign w:val="superscript"/>
+        </w:rPr>
+        <w:t>st</w:t>
+      </w:r>
+      <w:r>
+        <w:t xml:space="preserve"> person commits, then the 2</w:t>
+      </w:r>
+      <w:r>
+        <w:rPr>
+          <w:vertAlign w:val="superscript"/>
+        </w:rPr>
+        <w:t>nd</w:t>
+      </w:r>
+      <w:r>
+        <w:t xml:space="preserve"> person to commit to git will overwrite all the changes made by the first person.</w:t>
+      </w:r>
+    </w:p>
+    <w:p>
+      <w:pPr>
+        <w:pStyle w:val="ListParagraph"/>
+        <w:numPr>
+          <w:ilvl w:val="2"/>
+          <w:numId w:val="3"/>
+        </w:numPr>
+        <w:rPr>
+          <w:sz w:val="24"/>
+          <w:szCs w:val="24"/>
+        </w:rPr>
+      </w:pPr>
+      <w:r>
+        <w:t>If changes have been made to master since you downloaded the project, then you will need to add your changes to the most updated version of the project</w:t>
+      </w:r>
+      <w:r>
+        <w:t xml:space="preserve"> and recommit.  Since your changes are saved to your designated branch, you should not lose the code with your changes once you redownload from master.</w:t>
       </w:r>
     </w:p>
     <w:sectPr>
@@ -295,7 +753,7 @@
         <w:ind w:left="1440" w:hanging="360"/>
       </w:pPr>
     </w:lvl>
-    <w:lvl w:ilvl="2" w:tplc="0409001B" w:tentative="1">
+    <w:lvl w:ilvl="2" w:tplc="0409001B">
       <w:start w:val="1"/>
       <w:numFmt w:val="lowerRoman"/>
       <w:lvlText w:val="%3."/>
@@ -304,7 +762,7 @@
         <w:ind w:left="2160" w:hanging="180"/>
       </w:pPr>
     </w:lvl>
-    <w:lvl w:ilvl="3" w:tplc="0409000F" w:tentative="1">
+    <w:lvl w:ilvl="3" w:tplc="0409000F">
       <w:start w:val="1"/>
       <w:numFmt w:val="decimal"/>
       <w:lvlText w:val="%4."/>
@@ -450,6 +908,95 @@
     </w:lvl>
   </w:abstractNum>
   <w:abstractNum w:abstractNumId="2" w15:restartNumberingAfterBreak="0">
+    <w:nsid w:val="137F12DF"/>
+    <w:multiLevelType w:val="hybridMultilevel"/>
+    <w:tmpl w:val="C6A2CC6E"/>
+    <w:lvl w:ilvl="0" w:tplc="0409000F">
+      <w:start w:val="1"/>
+      <w:numFmt w:val="decimal"/>
+      <w:lvlText w:val="%1."/>
+      <w:lvlJc w:val="left"/>
+      <w:pPr>
+        <w:ind w:left="720" w:hanging="360"/>
+      </w:pPr>
+      <w:rPr>
+        <w:rFonts w:hint="default"/>
+      </w:rPr>
+    </w:lvl>
+    <w:lvl w:ilvl="1" w:tplc="04090019" w:tentative="1">
+      <w:start w:val="1"/>
+      <w:numFmt w:val="lowerLetter"/>
+      <w:lvlText w:val="%2."/>
+      <w:lvlJc w:val="left"/>
+      <w:pPr>
+        <w:ind w:left="1440" w:hanging="360"/>
+      </w:pPr>
+    </w:lvl>
+    <w:lvl w:ilvl="2" w:tplc="0409001B" w:tentative="1">
+      <w:start w:val="1"/>
+      <w:numFmt w:val="lowerRoman"/>
+      <w:lvlText w:val="%3."/>
+      <w:lvlJc w:val="right"/>
+      <w:pPr>
+        <w:ind w:left="2160" w:hanging="180"/>
+      </w:pPr>
+    </w:lvl>
+    <w:lvl w:ilvl="3" w:tplc="0409000F" w:tentative="1">
+      <w:start w:val="1"/>
+      <w:numFmt w:val="decimal"/>
+      <w:lvlText w:val="%4."/>
+      <w:lvlJc w:val="left"/>
+      <w:pPr>
+        <w:ind w:left="2880" w:hanging="360"/>
+      </w:pPr>
+    </w:lvl>
+    <w:lvl w:ilvl="4" w:tplc="04090019" w:tentative="1">
+      <w:start w:val="1"/>
+      <w:numFmt w:val="lowerLetter"/>
+      <w:lvlText w:val="%5."/>
+      <w:lvlJc w:val="left"/>
+      <w:pPr>
+        <w:ind w:left="3600" w:hanging="360"/>
+      </w:pPr>
+    </w:lvl>
+    <w:lvl w:ilvl="5" w:tplc="0409001B" w:tentative="1">
+      <w:start w:val="1"/>
+      <w:numFmt w:val="lowerRoman"/>
+      <w:lvlText w:val="%6."/>
+      <w:lvlJc w:val="right"/>
+      <w:pPr>
+        <w:ind w:left="4320" w:hanging="180"/>
+      </w:pPr>
+    </w:lvl>
+    <w:lvl w:ilvl="6" w:tplc="0409000F" w:tentative="1">
+      <w:start w:val="1"/>
+      <w:numFmt w:val="decimal"/>
+      <w:lvlText w:val="%7."/>
+      <w:lvlJc w:val="left"/>
+      <w:pPr>
+        <w:ind w:left="5040" w:hanging="360"/>
+      </w:pPr>
+    </w:lvl>
+    <w:lvl w:ilvl="7" w:tplc="04090019" w:tentative="1">
+      <w:start w:val="1"/>
+      <w:numFmt w:val="lowerLetter"/>
+      <w:lvlText w:val="%8."/>
+      <w:lvlJc w:val="left"/>
+      <w:pPr>
+        <w:ind w:left="5760" w:hanging="360"/>
+      </w:pPr>
+    </w:lvl>
+    <w:lvl w:ilvl="8" w:tplc="0409001B" w:tentative="1">
+      <w:start w:val="1"/>
+      <w:numFmt w:val="lowerRoman"/>
+      <w:lvlText w:val="%9."/>
+      <w:lvlJc w:val="right"/>
+      <w:pPr>
+        <w:ind w:left="6480" w:hanging="180"/>
+      </w:pPr>
+    </w:lvl>
+  </w:abstractNum>
+  <w:abstractNum w:abstractNumId="3" w15:restartNumberingAfterBreak="0">
     <w:nsid w:val="49F61672"/>
     <w:multiLevelType w:val="hybridMultilevel"/>
     <w:tmpl w:val="6E10D6FC"/>
@@ -535,14 +1082,109 @@
       </w:pPr>
     </w:lvl>
   </w:abstractNum>
+  <w:abstractNum w:abstractNumId="4" w15:restartNumberingAfterBreak="0">
+    <w:nsid w:val="66372419"/>
+    <w:multiLevelType w:val="hybridMultilevel"/>
+    <w:tmpl w:val="824E776C"/>
+    <w:lvl w:ilvl="0" w:tplc="AD9A603E">
+      <w:start w:val="1"/>
+      <w:numFmt w:val="decimal"/>
+      <w:lvlText w:val="%1."/>
+      <w:lvlJc w:val="left"/>
+      <w:pPr>
+        <w:ind w:left="1080" w:hanging="360"/>
+      </w:pPr>
+      <w:rPr>
+        <w:rFonts w:hint="default"/>
+      </w:rPr>
+    </w:lvl>
+    <w:lvl w:ilvl="1" w:tplc="04090019">
+      <w:start w:val="1"/>
+      <w:numFmt w:val="lowerLetter"/>
+      <w:lvlText w:val="%2."/>
+      <w:lvlJc w:val="left"/>
+      <w:pPr>
+        <w:ind w:left="1800" w:hanging="360"/>
+      </w:pPr>
+    </w:lvl>
+    <w:lvl w:ilvl="2" w:tplc="0409001B">
+      <w:start w:val="1"/>
+      <w:numFmt w:val="lowerRoman"/>
+      <w:lvlText w:val="%3."/>
+      <w:lvlJc w:val="right"/>
+      <w:pPr>
+        <w:ind w:left="2520" w:hanging="180"/>
+      </w:pPr>
+    </w:lvl>
+    <w:lvl w:ilvl="3" w:tplc="0409000F">
+      <w:start w:val="1"/>
+      <w:numFmt w:val="decimal"/>
+      <w:lvlText w:val="%4."/>
+      <w:lvlJc w:val="left"/>
+      <w:pPr>
+        <w:ind w:left="3240" w:hanging="360"/>
+      </w:pPr>
+    </w:lvl>
+    <w:lvl w:ilvl="4" w:tplc="04090019">
+      <w:start w:val="1"/>
+      <w:numFmt w:val="lowerLetter"/>
+      <w:lvlText w:val="%5."/>
+      <w:lvlJc w:val="left"/>
+      <w:pPr>
+        <w:ind w:left="3960" w:hanging="360"/>
+      </w:pPr>
+    </w:lvl>
+    <w:lvl w:ilvl="5" w:tplc="0409001B">
+      <w:start w:val="1"/>
+      <w:numFmt w:val="lowerRoman"/>
+      <w:lvlText w:val="%6."/>
+      <w:lvlJc w:val="right"/>
+      <w:pPr>
+        <w:ind w:left="4680" w:hanging="180"/>
+      </w:pPr>
+    </w:lvl>
+    <w:lvl w:ilvl="6" w:tplc="0409000F">
+      <w:start w:val="1"/>
+      <w:numFmt w:val="decimal"/>
+      <w:lvlText w:val="%7."/>
+      <w:lvlJc w:val="left"/>
+      <w:pPr>
+        <w:ind w:left="5400" w:hanging="360"/>
+      </w:pPr>
+    </w:lvl>
+    <w:lvl w:ilvl="7" w:tplc="04090019">
+      <w:start w:val="1"/>
+      <w:numFmt w:val="lowerLetter"/>
+      <w:lvlText w:val="%8."/>
+      <w:lvlJc w:val="left"/>
+      <w:pPr>
+        <w:ind w:left="6120" w:hanging="360"/>
+      </w:pPr>
+    </w:lvl>
+    <w:lvl w:ilvl="8" w:tplc="0409001B">
+      <w:start w:val="1"/>
+      <w:numFmt w:val="lowerRoman"/>
+      <w:lvlText w:val="%9."/>
+      <w:lvlJc w:val="right"/>
+      <w:pPr>
+        <w:ind w:left="6840" w:hanging="180"/>
+      </w:pPr>
+    </w:lvl>
+  </w:abstractNum>
   <w:num w:numId="1">
-    <w:abstractNumId w:val="2"/>
+    <w:abstractNumId w:val="3"/>
   </w:num>
   <w:num w:numId="2">
     <w:abstractNumId w:val="1"/>
   </w:num>
   <w:num w:numId="3">
     <w:abstractNumId w:val="0"/>
+  </w:num>
+  <w:num w:numId="4">
+    <w:abstractNumId w:val="2"/>
+  </w:num>
+  <w:num w:numId="5">
+    <w:abstractNumId w:val="4"/>
   </w:num>
 </w:numbering>
 </file>

</xml_diff>

<commit_message>
Functionality to Sell page
</commit_message>
<xml_diff>
--- a/Instructions - READ ME.docx
+++ b/Instructions - READ ME.docx
@@ -69,6 +69,22 @@
       <w:pPr>
         <w:pStyle w:val="ListParagraph"/>
         <w:numPr>
+          <w:ilvl w:val="1"/>
+          <w:numId w:val="1"/>
+        </w:numPr>
+        <w:rPr>
+          <w:sz w:val="24"/>
+          <w:szCs w:val="24"/>
+        </w:rPr>
+      </w:pPr>
+      <w:r>
+        <w:t>The most updated branch should be the master branch.</w:t>
+      </w:r>
+    </w:p>
+    <w:p>
+      <w:pPr>
+        <w:pStyle w:val="ListParagraph"/>
+        <w:numPr>
           <w:ilvl w:val="0"/>
           <w:numId w:val="1"/>
         </w:numPr>
@@ -110,162 +126,99 @@
         </w:rPr>
       </w:pPr>
       <w:r>
-        <w:t>This will automatically set up the project in VS 2019</w:t>
-      </w:r>
-    </w:p>
-    <w:p>
-      <w:pPr>
-        <w:pStyle w:val="ListParagraph"/>
-        <w:numPr>
-          <w:ilvl w:val="0"/>
-          <w:numId w:val="1"/>
-        </w:numPr>
-        <w:rPr>
-          <w:sz w:val="24"/>
-          <w:szCs w:val="24"/>
-        </w:rPr>
-      </w:pPr>
-      <w:r>
-        <w:t>Once open, click on “File” in the top-left</w:t>
-      </w:r>
-    </w:p>
-    <w:p>
-      <w:pPr>
-        <w:pStyle w:val="ListParagraph"/>
-        <w:numPr>
-          <w:ilvl w:val="0"/>
-          <w:numId w:val="1"/>
-        </w:numPr>
-        <w:rPr>
-          <w:sz w:val="24"/>
-          <w:szCs w:val="24"/>
-        </w:rPr>
-      </w:pPr>
-      <w:r>
-        <w:t>In the dropdown, click “Open” and then “File”</w:t>
-      </w:r>
-    </w:p>
-    <w:p>
-      <w:pPr>
-        <w:pStyle w:val="ListParagraph"/>
-        <w:numPr>
-          <w:ilvl w:val="0"/>
-          <w:numId w:val="1"/>
-        </w:numPr>
-        <w:rPr>
-          <w:sz w:val="24"/>
-          <w:szCs w:val="24"/>
-        </w:rPr>
-      </w:pPr>
-      <w:r>
-        <w:t>Select “</w:t>
-      </w:r>
-      <w:proofErr w:type="spellStart"/>
-      <w:r>
-        <w:t>DatabaseSetup</w:t>
-      </w:r>
-      <w:proofErr w:type="spellEnd"/>
-      <w:r>
-        <w:t xml:space="preserve">” in the folder downloaded from </w:t>
-      </w:r>
-      <w:proofErr w:type="spellStart"/>
-      <w:r>
-        <w:t>github</w:t>
-      </w:r>
-      <w:proofErr w:type="spellEnd"/>
-    </w:p>
-    <w:p>
-      <w:pPr>
-        <w:pStyle w:val="ListParagraph"/>
-        <w:numPr>
-          <w:ilvl w:val="1"/>
-          <w:numId w:val="1"/>
-        </w:numPr>
-        <w:rPr>
-          <w:sz w:val="24"/>
-          <w:szCs w:val="24"/>
-        </w:rPr>
-      </w:pPr>
-      <w:r>
-        <w:t>This will set up the SQL server database needed for the project.</w:t>
-      </w:r>
-    </w:p>
-    <w:p>
-      <w:pPr>
-        <w:pStyle w:val="ListParagraph"/>
-        <w:numPr>
-          <w:ilvl w:val="0"/>
-          <w:numId w:val="1"/>
-        </w:numPr>
-        <w:rPr>
-          <w:sz w:val="24"/>
-          <w:szCs w:val="24"/>
-        </w:rPr>
-      </w:pPr>
-      <w:r>
-        <w:t xml:space="preserve">Once opened, click on </w:t>
-      </w:r>
-      <w:r>
+        <w:t>This will automatically set up the project in V</w:t>
+      </w:r>
+      <w:r>
+        <w:t xml:space="preserve">isual </w:t>
+      </w:r>
+      <w:r>
+        <w:t>Studio</w:t>
+      </w:r>
+      <w:r>
+        <w:t xml:space="preserve"> 201</w:t>
+      </w:r>
+      <w:r>
+        <w:t>9</w:t>
+      </w:r>
+    </w:p>
+    <w:p>
+      <w:pPr>
         <w:rPr>
           <w:b/>
           <w:bCs/>
-          <w:i/>
-          <w:iCs/>
-        </w:rPr>
-        <w:t>hollow</w:t>
-      </w:r>
+          <w:sz w:val="44"/>
+          <w:szCs w:val="44"/>
+        </w:rPr>
+      </w:pPr>
       <w:r>
         <w:rPr>
           <w:b/>
           <w:bCs/>
-        </w:rPr>
-        <w:t xml:space="preserve"> </w:t>
-      </w:r>
-      <w:r>
-        <w:t>green play button to run SQL program</w:t>
-      </w:r>
-    </w:p>
-    <w:p>
-      <w:pPr>
-        <w:pStyle w:val="ListParagraph"/>
-        <w:numPr>
-          <w:ilvl w:val="1"/>
-          <w:numId w:val="1"/>
-        </w:numPr>
-        <w:rPr>
-          <w:sz w:val="24"/>
-          <w:szCs w:val="24"/>
-        </w:rPr>
-      </w:pPr>
-      <w:r>
-        <w:t>Correct run button:</w:t>
-      </w:r>
-    </w:p>
-    <w:p>
-      <w:pPr>
-        <w:rPr>
-          <w:sz w:val="24"/>
-          <w:szCs w:val="24"/>
-        </w:rPr>
-      </w:pPr>
-      <w:r>
-        <w:rPr>
-          <w:sz w:val="24"/>
-          <w:szCs w:val="24"/>
-        </w:rPr>
-        <w:t xml:space="preserve">       </w:t>
-      </w:r>
+          <w:sz w:val="44"/>
+          <w:szCs w:val="44"/>
+        </w:rPr>
+        <w:t>Navigating Project</w:t>
+      </w:r>
+    </w:p>
+    <w:p>
+      <w:pPr>
+        <w:rPr>
+          <w:sz w:val="24"/>
+          <w:szCs w:val="24"/>
+        </w:rPr>
+      </w:pPr>
+      <w:r>
+        <w:rPr>
+          <w:sz w:val="24"/>
+          <w:szCs w:val="24"/>
+        </w:rPr>
+        <w:t xml:space="preserve">Once setup, this will just introduce </w:t>
+      </w:r>
+      <w:r>
+        <w:rPr>
+          <w:sz w:val="24"/>
+          <w:szCs w:val="24"/>
+        </w:rPr>
+        <w:t>where to find the files that are edited to create the webpage</w:t>
+      </w:r>
+    </w:p>
+    <w:p>
+      <w:pPr>
+        <w:pStyle w:val="ListParagraph"/>
+        <w:numPr>
+          <w:ilvl w:val="0"/>
+          <w:numId w:val="5"/>
+        </w:numPr>
+        <w:rPr>
+          <w:sz w:val="24"/>
+          <w:szCs w:val="24"/>
+        </w:rPr>
+      </w:pPr>
       <w:r>
         <w:rPr>
           <w:noProof/>
-          <w:sz w:val="24"/>
-          <w:szCs w:val="24"/>
         </w:rPr>
         <w:drawing>
-          <wp:inline distT="0" distB="0" distL="0" distR="0" wp14:anchorId="526AB4E0" wp14:editId="29243C82">
-            <wp:extent cx="5648325" cy="3181350"/>
-            <wp:effectExtent l="0" t="0" r="9525" b="0"/>
-            <wp:docPr id="4" name="Picture 4"/>
+          <wp:anchor distT="0" distB="0" distL="114300" distR="114300" simplePos="0" relativeHeight="251658240" behindDoc="1" locked="0" layoutInCell="1" allowOverlap="1" wp14:anchorId="65998A77" wp14:editId="481B9BCB">
+            <wp:simplePos x="0" y="0"/>
+            <wp:positionH relativeFrom="column">
+              <wp:posOffset>0</wp:posOffset>
+            </wp:positionH>
+            <wp:positionV relativeFrom="paragraph">
+              <wp:posOffset>4445</wp:posOffset>
+            </wp:positionV>
+            <wp:extent cx="2266950" cy="4381139"/>
+            <wp:effectExtent l="0" t="0" r="0" b="635"/>
+            <wp:wrapTight wrapText="bothSides">
+              <wp:wrapPolygon edited="0">
+                <wp:start x="0" y="0"/>
+                <wp:lineTo x="0" y="21509"/>
+                <wp:lineTo x="21418" y="21509"/>
+                <wp:lineTo x="21418" y="0"/>
+                <wp:lineTo x="0" y="0"/>
+              </wp:wrapPolygon>
+            </wp:wrapTight>
+            <wp:docPr id="1" name="Picture 1"/>
             <wp:cNvGraphicFramePr>
               <a:graphicFrameLocks xmlns:a="http://schemas.openxmlformats.org/drawingml/2006/main" noChangeAspect="1"/>
             </wp:cNvGraphicFramePr>
@@ -273,7 +226,7 @@
               <a:graphicData uri="http://schemas.openxmlformats.org/drawingml/2006/picture">
                 <pic:pic xmlns:pic="http://schemas.openxmlformats.org/drawingml/2006/picture">
                   <pic:nvPicPr>
-                    <pic:cNvPr id="0" name="Picture 4"/>
+                    <pic:cNvPr id="0" name="Picture 1"/>
                     <pic:cNvPicPr>
                       <a:picLocks noChangeAspect="1" noChangeArrowheads="1"/>
                     </pic:cNvPicPr>
@@ -294,7 +247,7 @@
                   <pic:spPr bwMode="auto">
                     <a:xfrm>
                       <a:off x="0" y="0"/>
-                      <a:ext cx="5648325" cy="3181350"/>
+                      <a:ext cx="2266950" cy="4381139"/>
                     </a:xfrm>
                     <a:prstGeom prst="rect">
                       <a:avLst/>
@@ -307,28 +260,49 @@
                 </pic:pic>
               </a:graphicData>
             </a:graphic>
-          </wp:inline>
+          </wp:anchor>
         </w:drawing>
       </w:r>
+      <w:r>
+        <w:rPr>
+          <w:sz w:val="24"/>
+          <w:szCs w:val="24"/>
+        </w:rPr>
+        <w:t xml:space="preserve">If solution explorer is not </w:t>
+      </w:r>
+      <w:r>
+        <w:rPr>
+          <w:sz w:val="24"/>
+          <w:szCs w:val="24"/>
+        </w:rPr>
+        <w:t>automatically</w:t>
+      </w:r>
+      <w:r>
+        <w:rPr>
+          <w:sz w:val="24"/>
+          <w:szCs w:val="24"/>
+        </w:rPr>
+        <w:t xml:space="preserve"> opened, then click “View” in the top-left bar and click “Solution Explorer”</w:t>
+      </w:r>
     </w:p>
     <w:p>
       <w:pPr>
         <w:pStyle w:val="ListParagraph"/>
         <w:numPr>
           <w:ilvl w:val="0"/>
-          <w:numId w:val="1"/>
-        </w:numPr>
-        <w:rPr>
-          <w:sz w:val="24"/>
-          <w:szCs w:val="24"/>
-        </w:rPr>
-      </w:pPr>
-      <w:r>
-        <w:rPr>
-          <w:sz w:val="24"/>
-          <w:szCs w:val="24"/>
-        </w:rPr>
-        <w:t>Select the “Local” dropdown in menu.</w:t>
+          <w:numId w:val="5"/>
+        </w:numPr>
+        <w:rPr>
+          <w:sz w:val="24"/>
+          <w:szCs w:val="24"/>
+        </w:rPr>
+      </w:pPr>
+      <w:r>
+        <w:rPr>
+          <w:sz w:val="24"/>
+          <w:szCs w:val="24"/>
+        </w:rPr>
+        <w:t>The figure on the left should look similar to your solution explorer.</w:t>
       </w:r>
     </w:p>
     <w:p>
@@ -336,35 +310,67 @@
         <w:pStyle w:val="ListParagraph"/>
         <w:numPr>
           <w:ilvl w:val="0"/>
-          <w:numId w:val="1"/>
-        </w:numPr>
-        <w:rPr>
-          <w:sz w:val="24"/>
-          <w:szCs w:val="24"/>
-        </w:rPr>
-      </w:pPr>
-      <w:r>
-        <w:rPr>
-          <w:sz w:val="24"/>
-          <w:szCs w:val="24"/>
-        </w:rPr>
-        <w:t>Select the “</w:t>
-      </w:r>
-      <w:proofErr w:type="spellStart"/>
-      <w:r>
-        <w:rPr>
-          <w:sz w:val="24"/>
-          <w:szCs w:val="24"/>
-        </w:rPr>
-        <w:t>MSSQLLocalDB</w:t>
-      </w:r>
-      <w:proofErr w:type="spellEnd"/>
-      <w:r>
-        <w:rPr>
-          <w:sz w:val="24"/>
-          <w:szCs w:val="24"/>
-        </w:rPr>
-        <w:t>” database.</w:t>
+          <w:numId w:val="5"/>
+        </w:numPr>
+        <w:rPr>
+          <w:sz w:val="24"/>
+          <w:szCs w:val="24"/>
+        </w:rPr>
+      </w:pPr>
+      <w:r>
+        <w:rPr>
+          <w:sz w:val="24"/>
+          <w:szCs w:val="24"/>
+        </w:rPr>
+        <w:t>To edit a page, go to the specified page.  The page titled “page.aspx” is the html, while the subpage titles “page.aspx.cs” is the c# functionality (connecting and running queries on database).  For example, CreateAccount.aspx is the html for the create account page.</w:t>
+      </w:r>
+    </w:p>
+    <w:p>
+      <w:pPr>
+        <w:pStyle w:val="ListParagraph"/>
+        <w:numPr>
+          <w:ilvl w:val="5"/>
+          <w:numId w:val="5"/>
+        </w:numPr>
+        <w:rPr>
+          <w:sz w:val="24"/>
+          <w:szCs w:val="24"/>
+        </w:rPr>
+      </w:pPr>
+      <w:r>
+        <w:rPr>
+          <w:sz w:val="24"/>
+          <w:szCs w:val="24"/>
+        </w:rPr>
+        <w:t xml:space="preserve">Bootstrap is automatically imported for the project, so CSS should not be that necessary.  If CSS is </w:t>
+      </w:r>
+      <w:r>
+        <w:rPr>
+          <w:sz w:val="24"/>
+          <w:szCs w:val="24"/>
+        </w:rPr>
+        <w:t>necessary,</w:t>
+      </w:r>
+      <w:r>
+        <w:rPr>
+          <w:sz w:val="24"/>
+          <w:szCs w:val="24"/>
+        </w:rPr>
+        <w:t xml:space="preserve"> you can use &lt;style&gt; &lt;/style&gt; in the .aspx file with the html.  Otherwise, use</w:t>
+      </w:r>
+      <w:r>
+        <w:rPr>
+          <w:sz w:val="24"/>
+          <w:szCs w:val="24"/>
+        </w:rPr>
+        <w:t xml:space="preserve"> the</w:t>
+      </w:r>
+      <w:r>
+        <w:rPr>
+          <w:sz w:val="24"/>
+          <w:szCs w:val="24"/>
+        </w:rPr>
+        <w:t xml:space="preserve"> bootstrap classes to make it easier and follow the rest of the website’s theme.</w:t>
       </w:r>
     </w:p>
     <w:p>
@@ -372,97 +378,135 @@
         <w:pStyle w:val="ListParagraph"/>
         <w:numPr>
           <w:ilvl w:val="0"/>
-          <w:numId w:val="1"/>
-        </w:numPr>
-        <w:rPr>
-          <w:sz w:val="24"/>
-          <w:szCs w:val="24"/>
-        </w:rPr>
-      </w:pPr>
-      <w:r>
-        <w:rPr>
-          <w:sz w:val="24"/>
-          <w:szCs w:val="24"/>
-        </w:rPr>
-        <w:t>Click connect – do not change any of the settings.</w:t>
-      </w:r>
-    </w:p>
-    <w:p>
-      <w:pPr>
-        <w:rPr>
-          <w:sz w:val="24"/>
-          <w:szCs w:val="24"/>
-        </w:rPr>
-      </w:pPr>
-    </w:p>
-    <w:p>
-      <w:pPr>
-        <w:rPr>
-          <w:sz w:val="24"/>
-          <w:szCs w:val="24"/>
-        </w:rPr>
-      </w:pPr>
-      <w:r>
-        <w:rPr>
-          <w:sz w:val="24"/>
-          <w:szCs w:val="24"/>
-        </w:rPr>
-        <w:t xml:space="preserve">Once this has been run, everything for project should be ready to go in the IDE.  Make sure to reupload files to </w:t>
-      </w:r>
-      <w:proofErr w:type="spellStart"/>
-      <w:r>
-        <w:rPr>
-          <w:sz w:val="24"/>
-          <w:szCs w:val="24"/>
-        </w:rPr>
-        <w:t>github</w:t>
-      </w:r>
-      <w:proofErr w:type="spellEnd"/>
-      <w:r>
-        <w:rPr>
-          <w:sz w:val="24"/>
-          <w:szCs w:val="24"/>
-        </w:rPr>
-        <w:t xml:space="preserve"> so that everyone has the most up-to-date files when editing.  Also make sure to check off any tasks completed in </w:t>
-      </w:r>
-      <w:proofErr w:type="spellStart"/>
-      <w:r>
-        <w:rPr>
-          <w:sz w:val="24"/>
-          <w:szCs w:val="24"/>
-        </w:rPr>
-        <w:t>github</w:t>
-      </w:r>
-      <w:proofErr w:type="spellEnd"/>
-      <w:r>
-        <w:rPr>
-          <w:sz w:val="24"/>
-          <w:szCs w:val="24"/>
-        </w:rPr>
-        <w:t>.</w:t>
-      </w:r>
-      <w:r>
-        <w:rPr>
-          <w:sz w:val="24"/>
-          <w:szCs w:val="24"/>
-        </w:rPr>
-        <w:t xml:space="preserve">  If you are having issues committing code to </w:t>
-      </w:r>
-      <w:proofErr w:type="spellStart"/>
-      <w:r>
-        <w:rPr>
-          <w:sz w:val="24"/>
-          <w:szCs w:val="24"/>
-        </w:rPr>
-        <w:t>github</w:t>
-      </w:r>
-      <w:proofErr w:type="spellEnd"/>
-      <w:r>
-        <w:rPr>
-          <w:sz w:val="24"/>
-          <w:szCs w:val="24"/>
-        </w:rPr>
-        <w:t xml:space="preserve">, follow this tutorial: </w:t>
+          <w:numId w:val="5"/>
+        </w:numPr>
+        <w:rPr>
+          <w:sz w:val="24"/>
+          <w:szCs w:val="24"/>
+        </w:rPr>
+      </w:pPr>
+      <w:r>
+        <w:rPr>
+          <w:sz w:val="24"/>
+          <w:szCs w:val="24"/>
+        </w:rPr>
+        <w:t>If you need to edit the pages bar at the top of the website or something like that, the file</w:t>
+      </w:r>
+      <w:r>
+        <w:rPr>
+          <w:sz w:val="24"/>
+          <w:szCs w:val="24"/>
+        </w:rPr>
+        <w:t xml:space="preserve"> that goes to all pages is the one labeled Site.Master and Site.Master.cs (.cs is for the c# functionality).</w:t>
+      </w:r>
+    </w:p>
+    <w:p>
+      <w:pPr>
+        <w:rPr>
+          <w:b/>
+          <w:bCs/>
+          <w:sz w:val="44"/>
+          <w:szCs w:val="44"/>
+        </w:rPr>
+      </w:pPr>
+    </w:p>
+    <w:p>
+      <w:pPr>
+        <w:rPr>
+          <w:b/>
+          <w:bCs/>
+          <w:sz w:val="44"/>
+          <w:szCs w:val="44"/>
+        </w:rPr>
+      </w:pPr>
+    </w:p>
+    <w:p>
+      <w:pPr>
+        <w:rPr>
+          <w:b/>
+          <w:bCs/>
+          <w:sz w:val="44"/>
+          <w:szCs w:val="44"/>
+        </w:rPr>
+      </w:pPr>
+      <w:r>
+        <w:rPr>
+          <w:b/>
+          <w:bCs/>
+          <w:sz w:val="44"/>
+          <w:szCs w:val="44"/>
+        </w:rPr>
+        <w:lastRenderedPageBreak/>
+        <w:t>Committing to GitHub</w:t>
+      </w:r>
+    </w:p>
+    <w:p>
+      <w:pPr>
+        <w:pStyle w:val="ListParagraph"/>
+        <w:numPr>
+          <w:ilvl w:val="0"/>
+          <w:numId w:val="3"/>
+        </w:numPr>
+        <w:rPr>
+          <w:sz w:val="24"/>
+          <w:szCs w:val="24"/>
+        </w:rPr>
+      </w:pPr>
+      <w:r>
+        <w:rPr>
+          <w:sz w:val="24"/>
+          <w:szCs w:val="24"/>
+        </w:rPr>
+        <w:t>I have set up separate branches for each part of the project</w:t>
+      </w:r>
+    </w:p>
+    <w:p>
+      <w:pPr>
+        <w:pStyle w:val="ListParagraph"/>
+        <w:numPr>
+          <w:ilvl w:val="1"/>
+          <w:numId w:val="3"/>
+        </w:numPr>
+        <w:rPr>
+          <w:sz w:val="24"/>
+          <w:szCs w:val="24"/>
+        </w:rPr>
+      </w:pPr>
+      <w:r>
+        <w:rPr>
+          <w:sz w:val="24"/>
+          <w:szCs w:val="24"/>
+        </w:rPr>
+        <w:t xml:space="preserve">This means </w:t>
+      </w:r>
+      <w:r>
+        <w:rPr>
+          <w:b/>
+          <w:bCs/>
+          <w:sz w:val="24"/>
+          <w:szCs w:val="24"/>
+        </w:rPr>
+        <w:t>DO NOT COMMIT DIRECTLY TO MASTER</w:t>
+      </w:r>
+    </w:p>
+    <w:p>
+      <w:pPr>
+        <w:pStyle w:val="ListParagraph"/>
+        <w:numPr>
+          <w:ilvl w:val="0"/>
+          <w:numId w:val="3"/>
+        </w:numPr>
+        <w:rPr>
+          <w:sz w:val="24"/>
+          <w:szCs w:val="24"/>
+        </w:rPr>
+      </w:pPr>
+      <w:r>
+        <w:rPr>
+          <w:sz w:val="24"/>
+          <w:szCs w:val="24"/>
+        </w:rPr>
+        <w:t xml:space="preserve">Watch this tutorial to commit work back to git: </w:t>
       </w:r>
       <w:hyperlink r:id="rId7" w:history="1">
         <w:r>
@@ -472,6 +516,208 @@
           <w:t>https://www.youtube.com/watch?v=nHk53YnrE5k</w:t>
         </w:r>
       </w:hyperlink>
+    </w:p>
+    <w:p>
+      <w:pPr>
+        <w:pStyle w:val="ListParagraph"/>
+        <w:numPr>
+          <w:ilvl w:val="1"/>
+          <w:numId w:val="3"/>
+        </w:numPr>
+        <w:rPr>
+          <w:sz w:val="24"/>
+          <w:szCs w:val="24"/>
+        </w:rPr>
+      </w:pPr>
+      <w:r>
+        <w:t>Make sure to change master in “git push origin master” to the branch you should be editing</w:t>
+      </w:r>
+      <w:r>
+        <w:t xml:space="preserve">.  So, the last command </w:t>
+      </w:r>
+      <w:r>
+        <w:t>in the video will be</w:t>
+      </w:r>
+      <w:r>
+        <w:t xml:space="preserve"> “git push origin &lt;designated_branch&gt;”</w:t>
+      </w:r>
+    </w:p>
+    <w:p>
+      <w:pPr>
+        <w:pStyle w:val="ListParagraph"/>
+        <w:numPr>
+          <w:ilvl w:val="0"/>
+          <w:numId w:val="3"/>
+        </w:numPr>
+        <w:rPr>
+          <w:sz w:val="24"/>
+          <w:szCs w:val="24"/>
+        </w:rPr>
+      </w:pPr>
+      <w:r>
+        <w:t>Once you commit to your designated branch, confirm that no commits have been made since you started editing.  If no commits have been mad</w:t>
+      </w:r>
+      <w:r>
+        <w:t>e</w:t>
+      </w:r>
+      <w:r>
+        <w:t xml:space="preserve">, copy </w:t>
+      </w:r>
+      <w:r>
+        <w:t>your</w:t>
+      </w:r>
+      <w:r>
+        <w:t xml:space="preserve"> branch to master.</w:t>
+      </w:r>
+    </w:p>
+    <w:p>
+      <w:pPr>
+        <w:pStyle w:val="ListParagraph"/>
+        <w:numPr>
+          <w:ilvl w:val="1"/>
+          <w:numId w:val="3"/>
+        </w:numPr>
+        <w:rPr>
+          <w:sz w:val="24"/>
+          <w:szCs w:val="24"/>
+        </w:rPr>
+      </w:pPr>
+      <w:r>
+        <w:t>To copy files from branch to master do the following:</w:t>
+      </w:r>
+    </w:p>
+    <w:p>
+      <w:pPr>
+        <w:pStyle w:val="ListParagraph"/>
+        <w:numPr>
+          <w:ilvl w:val="2"/>
+          <w:numId w:val="3"/>
+        </w:numPr>
+        <w:rPr>
+          <w:sz w:val="24"/>
+          <w:szCs w:val="24"/>
+        </w:rPr>
+      </w:pPr>
+      <w:r>
+        <w:t>Git switch master</w:t>
+      </w:r>
+    </w:p>
+    <w:p>
+      <w:pPr>
+        <w:pStyle w:val="ListParagraph"/>
+        <w:numPr>
+          <w:ilvl w:val="2"/>
+          <w:numId w:val="3"/>
+        </w:numPr>
+        <w:rPr>
+          <w:sz w:val="24"/>
+          <w:szCs w:val="24"/>
+        </w:rPr>
+      </w:pPr>
+      <w:r>
+        <w:t>Git checkout &lt;branch_to_be_copied&gt; .</w:t>
+      </w:r>
+    </w:p>
+    <w:p>
+      <w:pPr>
+        <w:pStyle w:val="ListParagraph"/>
+        <w:numPr>
+          <w:ilvl w:val="3"/>
+          <w:numId w:val="3"/>
+        </w:numPr>
+        <w:rPr>
+          <w:sz w:val="24"/>
+          <w:szCs w:val="24"/>
+        </w:rPr>
+      </w:pPr>
+      <w:r>
+        <w:t>Example: “git checkout SellPage .”</w:t>
+      </w:r>
+    </w:p>
+    <w:p>
+      <w:pPr>
+        <w:pStyle w:val="ListParagraph"/>
+        <w:numPr>
+          <w:ilvl w:val="2"/>
+          <w:numId w:val="3"/>
+        </w:numPr>
+        <w:rPr>
+          <w:sz w:val="24"/>
+          <w:szCs w:val="24"/>
+        </w:rPr>
+      </w:pPr>
+      <w:r>
+        <w:t>Git push origin master</w:t>
+      </w:r>
+    </w:p>
+    <w:p>
+      <w:pPr>
+        <w:pStyle w:val="ListParagraph"/>
+        <w:numPr>
+          <w:ilvl w:val="1"/>
+          <w:numId w:val="3"/>
+        </w:numPr>
+        <w:rPr>
+          <w:sz w:val="24"/>
+          <w:szCs w:val="24"/>
+        </w:rPr>
+      </w:pPr>
+      <w:r>
+        <w:t xml:space="preserve">Be certain that no commits have been made to master prior to pushing your changes. </w:t>
+      </w:r>
+    </w:p>
+    <w:p>
+      <w:pPr>
+        <w:pStyle w:val="ListParagraph"/>
+        <w:numPr>
+          <w:ilvl w:val="2"/>
+          <w:numId w:val="3"/>
+        </w:numPr>
+        <w:rPr>
+          <w:sz w:val="24"/>
+          <w:szCs w:val="24"/>
+        </w:rPr>
+      </w:pPr>
+      <w:r>
+        <w:t>For example, if someone 2 people download the project and start working on it before the 1</w:t>
+      </w:r>
+      <w:r>
+        <w:rPr>
+          <w:vertAlign w:val="superscript"/>
+        </w:rPr>
+        <w:t>st</w:t>
+      </w:r>
+      <w:r>
+        <w:t xml:space="preserve"> person commits, then the 2</w:t>
+      </w:r>
+      <w:r>
+        <w:rPr>
+          <w:vertAlign w:val="superscript"/>
+        </w:rPr>
+        <w:t>nd</w:t>
+      </w:r>
+      <w:r>
+        <w:t xml:space="preserve"> person to commit to git will overwrite all the changes made by the first person.</w:t>
+      </w:r>
+    </w:p>
+    <w:p>
+      <w:pPr>
+        <w:pStyle w:val="ListParagraph"/>
+        <w:numPr>
+          <w:ilvl w:val="2"/>
+          <w:numId w:val="3"/>
+        </w:numPr>
+        <w:rPr>
+          <w:sz w:val="24"/>
+          <w:szCs w:val="24"/>
+        </w:rPr>
+      </w:pPr>
+      <w:r>
+        <w:t>If changes have been made to master since you downloaded the project, then you will need to add your changes to the most updated version of the project</w:t>
+      </w:r>
+      <w:r>
+        <w:t xml:space="preserve"> and recommit.  Since your changes are saved to your designated branch, you should not lose the code with your changes once you redownload from master.</w:t>
+      </w:r>
     </w:p>
     <w:sectPr>
       <w:pgSz w:w="12240" w:h="15840"/>
@@ -486,6 +732,271 @@
 <file path=word/numbering.xml><?xml version="1.0" encoding="utf-8"?>
 <w:numbering xmlns:wpc="http://schemas.microsoft.com/office/word/2010/wordprocessingCanvas" xmlns:cx="http://schemas.microsoft.com/office/drawing/2014/chartex" xmlns:cx1="http://schemas.microsoft.com/office/drawing/2015/9/8/chartex" xmlns:cx2="http://schemas.microsoft.com/office/drawing/2015/10/21/chartex" xmlns:cx3="http://schemas.microsoft.com/office/drawing/2016/5/9/chartex" xmlns:cx4="http://schemas.microsoft.com/office/drawing/2016/5/10/chartex" xmlns:cx5="http://schemas.microsoft.com/office/drawing/2016/5/11/chartex" xmlns:cx6="http://schemas.microsoft.com/office/drawing/2016/5/12/chartex" xmlns:cx7="http://schemas.microsoft.com/office/drawing/2016/5/13/chartex" xmlns:cx8="http://schemas.microsoft.com/office/drawing/2016/5/14/chartex" xmlns:mc="http://schemas.openxmlformats.org/markup-compatibility/2006" xmlns:aink="http://schemas.microsoft.com/office/drawing/2016/ink" xmlns:am3d="http://schemas.microsoft.com/office/drawing/2017/model3d" xmlns:o="urn:schemas-microsoft-com:office:office" xmlns:r="http://schemas.openxmlformats.org/officeDocument/2006/relationships" xmlns:m="http://schemas.openxmlformats.org/officeDocument/2006/math" xmlns:v="urn:schemas-microsoft-com:vml" xmlns:wp14="http://schemas.microsoft.com/office/word/2010/wordprocessingDrawing" xmlns:wp="http://schemas.openxmlformats.org/drawingml/2006/wordprocessingDrawing" xmlns:w10="urn:schemas-microsoft-com:office:word" xmlns:w="http://schemas.openxmlformats.org/wordprocessingml/2006/main" xmlns:w14="http://schemas.microsoft.com/office/word/2010/wordml" xmlns:w15="http://schemas.microsoft.com/office/word/2012/wordml" xmlns:w16cex="http://schemas.microsoft.com/office/word/2018/wordml/cex" xmlns:w16cid="http://schemas.microsoft.com/office/word/2016/wordml/cid" xmlns:w16="http://schemas.microsoft.com/office/word/2018/wordml" xmlns:w16se="http://schemas.microsoft.com/office/word/2015/wordml/symex" xmlns:wpg="http://schemas.microsoft.com/office/word/2010/wordprocessingGroup" xmlns:wpi="http://schemas.microsoft.com/office/word/2010/wordprocessingInk" xmlns:wne="http://schemas.microsoft.com/office/word/2006/wordml" xmlns:wps="http://schemas.microsoft.com/office/word/2010/wordprocessingShape" mc:Ignorable="w14 w15 w16se w16cid w16 w16cex wp14">
   <w:abstractNum w:abstractNumId="0" w15:restartNumberingAfterBreak="0">
+    <w:nsid w:val="02540D96"/>
+    <w:multiLevelType w:val="hybridMultilevel"/>
+    <w:tmpl w:val="6E10D6FC"/>
+    <w:lvl w:ilvl="0" w:tplc="0409000F">
+      <w:start w:val="1"/>
+      <w:numFmt w:val="decimal"/>
+      <w:lvlText w:val="%1."/>
+      <w:lvlJc w:val="left"/>
+      <w:pPr>
+        <w:ind w:left="720" w:hanging="360"/>
+      </w:pPr>
+    </w:lvl>
+    <w:lvl w:ilvl="1" w:tplc="04090019">
+      <w:start w:val="1"/>
+      <w:numFmt w:val="lowerLetter"/>
+      <w:lvlText w:val="%2."/>
+      <w:lvlJc w:val="left"/>
+      <w:pPr>
+        <w:ind w:left="1440" w:hanging="360"/>
+      </w:pPr>
+    </w:lvl>
+    <w:lvl w:ilvl="2" w:tplc="0409001B">
+      <w:start w:val="1"/>
+      <w:numFmt w:val="lowerRoman"/>
+      <w:lvlText w:val="%3."/>
+      <w:lvlJc w:val="right"/>
+      <w:pPr>
+        <w:ind w:left="2160" w:hanging="180"/>
+      </w:pPr>
+    </w:lvl>
+    <w:lvl w:ilvl="3" w:tplc="0409000F">
+      <w:start w:val="1"/>
+      <w:numFmt w:val="decimal"/>
+      <w:lvlText w:val="%4."/>
+      <w:lvlJc w:val="left"/>
+      <w:pPr>
+        <w:ind w:left="2880" w:hanging="360"/>
+      </w:pPr>
+    </w:lvl>
+    <w:lvl w:ilvl="4" w:tplc="04090019" w:tentative="1">
+      <w:start w:val="1"/>
+      <w:numFmt w:val="lowerLetter"/>
+      <w:lvlText w:val="%5."/>
+      <w:lvlJc w:val="left"/>
+      <w:pPr>
+        <w:ind w:left="3600" w:hanging="360"/>
+      </w:pPr>
+    </w:lvl>
+    <w:lvl w:ilvl="5" w:tplc="0409001B" w:tentative="1">
+      <w:start w:val="1"/>
+      <w:numFmt w:val="lowerRoman"/>
+      <w:lvlText w:val="%6."/>
+      <w:lvlJc w:val="right"/>
+      <w:pPr>
+        <w:ind w:left="4320" w:hanging="180"/>
+      </w:pPr>
+    </w:lvl>
+    <w:lvl w:ilvl="6" w:tplc="0409000F" w:tentative="1">
+      <w:start w:val="1"/>
+      <w:numFmt w:val="decimal"/>
+      <w:lvlText w:val="%7."/>
+      <w:lvlJc w:val="left"/>
+      <w:pPr>
+        <w:ind w:left="5040" w:hanging="360"/>
+      </w:pPr>
+    </w:lvl>
+    <w:lvl w:ilvl="7" w:tplc="04090019" w:tentative="1">
+      <w:start w:val="1"/>
+      <w:numFmt w:val="lowerLetter"/>
+      <w:lvlText w:val="%8."/>
+      <w:lvlJc w:val="left"/>
+      <w:pPr>
+        <w:ind w:left="5760" w:hanging="360"/>
+      </w:pPr>
+    </w:lvl>
+    <w:lvl w:ilvl="8" w:tplc="0409001B" w:tentative="1">
+      <w:start w:val="1"/>
+      <w:numFmt w:val="lowerRoman"/>
+      <w:lvlText w:val="%9."/>
+      <w:lvlJc w:val="right"/>
+      <w:pPr>
+        <w:ind w:left="6480" w:hanging="180"/>
+      </w:pPr>
+    </w:lvl>
+  </w:abstractNum>
+  <w:abstractNum w:abstractNumId="1" w15:restartNumberingAfterBreak="0">
+    <w:nsid w:val="036436BC"/>
+    <w:multiLevelType w:val="hybridMultilevel"/>
+    <w:tmpl w:val="DAD4B1BE"/>
+    <w:lvl w:ilvl="0" w:tplc="1A545622">
+      <w:start w:val="1"/>
+      <w:numFmt w:val="decimal"/>
+      <w:lvlText w:val="%1."/>
+      <w:lvlJc w:val="left"/>
+      <w:pPr>
+        <w:ind w:left="720" w:hanging="360"/>
+      </w:pPr>
+      <w:rPr>
+        <w:rFonts w:hint="default"/>
+        <w:sz w:val="32"/>
+      </w:rPr>
+    </w:lvl>
+    <w:lvl w:ilvl="1" w:tplc="04090019" w:tentative="1">
+      <w:start w:val="1"/>
+      <w:numFmt w:val="lowerLetter"/>
+      <w:lvlText w:val="%2."/>
+      <w:lvlJc w:val="left"/>
+      <w:pPr>
+        <w:ind w:left="1440" w:hanging="360"/>
+      </w:pPr>
+    </w:lvl>
+    <w:lvl w:ilvl="2" w:tplc="0409001B" w:tentative="1">
+      <w:start w:val="1"/>
+      <w:numFmt w:val="lowerRoman"/>
+      <w:lvlText w:val="%3."/>
+      <w:lvlJc w:val="right"/>
+      <w:pPr>
+        <w:ind w:left="2160" w:hanging="180"/>
+      </w:pPr>
+    </w:lvl>
+    <w:lvl w:ilvl="3" w:tplc="0409000F" w:tentative="1">
+      <w:start w:val="1"/>
+      <w:numFmt w:val="decimal"/>
+      <w:lvlText w:val="%4."/>
+      <w:lvlJc w:val="left"/>
+      <w:pPr>
+        <w:ind w:left="2880" w:hanging="360"/>
+      </w:pPr>
+    </w:lvl>
+    <w:lvl w:ilvl="4" w:tplc="04090019" w:tentative="1">
+      <w:start w:val="1"/>
+      <w:numFmt w:val="lowerLetter"/>
+      <w:lvlText w:val="%5."/>
+      <w:lvlJc w:val="left"/>
+      <w:pPr>
+        <w:ind w:left="3600" w:hanging="360"/>
+      </w:pPr>
+    </w:lvl>
+    <w:lvl w:ilvl="5" w:tplc="0409001B" w:tentative="1">
+      <w:start w:val="1"/>
+      <w:numFmt w:val="lowerRoman"/>
+      <w:lvlText w:val="%6."/>
+      <w:lvlJc w:val="right"/>
+      <w:pPr>
+        <w:ind w:left="4320" w:hanging="180"/>
+      </w:pPr>
+    </w:lvl>
+    <w:lvl w:ilvl="6" w:tplc="0409000F" w:tentative="1">
+      <w:start w:val="1"/>
+      <w:numFmt w:val="decimal"/>
+      <w:lvlText w:val="%7."/>
+      <w:lvlJc w:val="left"/>
+      <w:pPr>
+        <w:ind w:left="5040" w:hanging="360"/>
+      </w:pPr>
+    </w:lvl>
+    <w:lvl w:ilvl="7" w:tplc="04090019" w:tentative="1">
+      <w:start w:val="1"/>
+      <w:numFmt w:val="lowerLetter"/>
+      <w:lvlText w:val="%8."/>
+      <w:lvlJc w:val="left"/>
+      <w:pPr>
+        <w:ind w:left="5760" w:hanging="360"/>
+      </w:pPr>
+    </w:lvl>
+    <w:lvl w:ilvl="8" w:tplc="0409001B" w:tentative="1">
+      <w:start w:val="1"/>
+      <w:numFmt w:val="lowerRoman"/>
+      <w:lvlText w:val="%9."/>
+      <w:lvlJc w:val="right"/>
+      <w:pPr>
+        <w:ind w:left="6480" w:hanging="180"/>
+      </w:pPr>
+    </w:lvl>
+  </w:abstractNum>
+  <w:abstractNum w:abstractNumId="2" w15:restartNumberingAfterBreak="0">
+    <w:nsid w:val="137F12DF"/>
+    <w:multiLevelType w:val="hybridMultilevel"/>
+    <w:tmpl w:val="C6A2CC6E"/>
+    <w:lvl w:ilvl="0" w:tplc="0409000F">
+      <w:start w:val="1"/>
+      <w:numFmt w:val="decimal"/>
+      <w:lvlText w:val="%1."/>
+      <w:lvlJc w:val="left"/>
+      <w:pPr>
+        <w:ind w:left="720" w:hanging="360"/>
+      </w:pPr>
+      <w:rPr>
+        <w:rFonts w:hint="default"/>
+      </w:rPr>
+    </w:lvl>
+    <w:lvl w:ilvl="1" w:tplc="04090019" w:tentative="1">
+      <w:start w:val="1"/>
+      <w:numFmt w:val="lowerLetter"/>
+      <w:lvlText w:val="%2."/>
+      <w:lvlJc w:val="left"/>
+      <w:pPr>
+        <w:ind w:left="1440" w:hanging="360"/>
+      </w:pPr>
+    </w:lvl>
+    <w:lvl w:ilvl="2" w:tplc="0409001B" w:tentative="1">
+      <w:start w:val="1"/>
+      <w:numFmt w:val="lowerRoman"/>
+      <w:lvlText w:val="%3."/>
+      <w:lvlJc w:val="right"/>
+      <w:pPr>
+        <w:ind w:left="2160" w:hanging="180"/>
+      </w:pPr>
+    </w:lvl>
+    <w:lvl w:ilvl="3" w:tplc="0409000F" w:tentative="1">
+      <w:start w:val="1"/>
+      <w:numFmt w:val="decimal"/>
+      <w:lvlText w:val="%4."/>
+      <w:lvlJc w:val="left"/>
+      <w:pPr>
+        <w:ind w:left="2880" w:hanging="360"/>
+      </w:pPr>
+    </w:lvl>
+    <w:lvl w:ilvl="4" w:tplc="04090019" w:tentative="1">
+      <w:start w:val="1"/>
+      <w:numFmt w:val="lowerLetter"/>
+      <w:lvlText w:val="%5."/>
+      <w:lvlJc w:val="left"/>
+      <w:pPr>
+        <w:ind w:left="3600" w:hanging="360"/>
+      </w:pPr>
+    </w:lvl>
+    <w:lvl w:ilvl="5" w:tplc="0409001B" w:tentative="1">
+      <w:start w:val="1"/>
+      <w:numFmt w:val="lowerRoman"/>
+      <w:lvlText w:val="%6."/>
+      <w:lvlJc w:val="right"/>
+      <w:pPr>
+        <w:ind w:left="4320" w:hanging="180"/>
+      </w:pPr>
+    </w:lvl>
+    <w:lvl w:ilvl="6" w:tplc="0409000F" w:tentative="1">
+      <w:start w:val="1"/>
+      <w:numFmt w:val="decimal"/>
+      <w:lvlText w:val="%7."/>
+      <w:lvlJc w:val="left"/>
+      <w:pPr>
+        <w:ind w:left="5040" w:hanging="360"/>
+      </w:pPr>
+    </w:lvl>
+    <w:lvl w:ilvl="7" w:tplc="04090019" w:tentative="1">
+      <w:start w:val="1"/>
+      <w:numFmt w:val="lowerLetter"/>
+      <w:lvlText w:val="%8."/>
+      <w:lvlJc w:val="left"/>
+      <w:pPr>
+        <w:ind w:left="5760" w:hanging="360"/>
+      </w:pPr>
+    </w:lvl>
+    <w:lvl w:ilvl="8" w:tplc="0409001B" w:tentative="1">
+      <w:start w:val="1"/>
+      <w:numFmt w:val="lowerRoman"/>
+      <w:lvlText w:val="%9."/>
+      <w:lvlJc w:val="right"/>
+      <w:pPr>
+        <w:ind w:left="6480" w:hanging="180"/>
+      </w:pPr>
+    </w:lvl>
+  </w:abstractNum>
+  <w:abstractNum w:abstractNumId="3" w15:restartNumberingAfterBreak="0">
     <w:nsid w:val="49F61672"/>
     <w:multiLevelType w:val="hybridMultilevel"/>
     <w:tmpl w:val="6E10D6FC"/>
@@ -571,8 +1082,109 @@
       </w:pPr>
     </w:lvl>
   </w:abstractNum>
+  <w:abstractNum w:abstractNumId="4" w15:restartNumberingAfterBreak="0">
+    <w:nsid w:val="66372419"/>
+    <w:multiLevelType w:val="hybridMultilevel"/>
+    <w:tmpl w:val="824E776C"/>
+    <w:lvl w:ilvl="0" w:tplc="AD9A603E">
+      <w:start w:val="1"/>
+      <w:numFmt w:val="decimal"/>
+      <w:lvlText w:val="%1."/>
+      <w:lvlJc w:val="left"/>
+      <w:pPr>
+        <w:ind w:left="1080" w:hanging="360"/>
+      </w:pPr>
+      <w:rPr>
+        <w:rFonts w:hint="default"/>
+      </w:rPr>
+    </w:lvl>
+    <w:lvl w:ilvl="1" w:tplc="04090019">
+      <w:start w:val="1"/>
+      <w:numFmt w:val="lowerLetter"/>
+      <w:lvlText w:val="%2."/>
+      <w:lvlJc w:val="left"/>
+      <w:pPr>
+        <w:ind w:left="1800" w:hanging="360"/>
+      </w:pPr>
+    </w:lvl>
+    <w:lvl w:ilvl="2" w:tplc="0409001B">
+      <w:start w:val="1"/>
+      <w:numFmt w:val="lowerRoman"/>
+      <w:lvlText w:val="%3."/>
+      <w:lvlJc w:val="right"/>
+      <w:pPr>
+        <w:ind w:left="2520" w:hanging="180"/>
+      </w:pPr>
+    </w:lvl>
+    <w:lvl w:ilvl="3" w:tplc="0409000F">
+      <w:start w:val="1"/>
+      <w:numFmt w:val="decimal"/>
+      <w:lvlText w:val="%4."/>
+      <w:lvlJc w:val="left"/>
+      <w:pPr>
+        <w:ind w:left="3240" w:hanging="360"/>
+      </w:pPr>
+    </w:lvl>
+    <w:lvl w:ilvl="4" w:tplc="04090019">
+      <w:start w:val="1"/>
+      <w:numFmt w:val="lowerLetter"/>
+      <w:lvlText w:val="%5."/>
+      <w:lvlJc w:val="left"/>
+      <w:pPr>
+        <w:ind w:left="3960" w:hanging="360"/>
+      </w:pPr>
+    </w:lvl>
+    <w:lvl w:ilvl="5" w:tplc="0409001B">
+      <w:start w:val="1"/>
+      <w:numFmt w:val="lowerRoman"/>
+      <w:lvlText w:val="%6."/>
+      <w:lvlJc w:val="right"/>
+      <w:pPr>
+        <w:ind w:left="4680" w:hanging="180"/>
+      </w:pPr>
+    </w:lvl>
+    <w:lvl w:ilvl="6" w:tplc="0409000F">
+      <w:start w:val="1"/>
+      <w:numFmt w:val="decimal"/>
+      <w:lvlText w:val="%7."/>
+      <w:lvlJc w:val="left"/>
+      <w:pPr>
+        <w:ind w:left="5400" w:hanging="360"/>
+      </w:pPr>
+    </w:lvl>
+    <w:lvl w:ilvl="7" w:tplc="04090019">
+      <w:start w:val="1"/>
+      <w:numFmt w:val="lowerLetter"/>
+      <w:lvlText w:val="%8."/>
+      <w:lvlJc w:val="left"/>
+      <w:pPr>
+        <w:ind w:left="6120" w:hanging="360"/>
+      </w:pPr>
+    </w:lvl>
+    <w:lvl w:ilvl="8" w:tplc="0409001B">
+      <w:start w:val="1"/>
+      <w:numFmt w:val="lowerRoman"/>
+      <w:lvlText w:val="%9."/>
+      <w:lvlJc w:val="right"/>
+      <w:pPr>
+        <w:ind w:left="6840" w:hanging="180"/>
+      </w:pPr>
+    </w:lvl>
+  </w:abstractNum>
   <w:num w:numId="1">
+    <w:abstractNumId w:val="3"/>
+  </w:num>
+  <w:num w:numId="2">
+    <w:abstractNumId w:val="1"/>
+  </w:num>
+  <w:num w:numId="3">
     <w:abstractNumId w:val="0"/>
+  </w:num>
+  <w:num w:numId="4">
+    <w:abstractNumId w:val="2"/>
+  </w:num>
+  <w:num w:numId="5">
+    <w:abstractNumId w:val="4"/>
   </w:num>
 </w:numbering>
 </file>

</xml_diff>